<commit_message>
Customer Accounts and Documentation added
</commit_message>
<xml_diff>
--- a/Documentation/Documentation/Chapter Six.docx
+++ b/Documentation/Documentation/Chapter Six.docx
@@ -5,7 +5,6 @@
     <w:p>
       <w:pPr>
         <w:spacing w:line="0" w:lineRule="atLeast"/>
-        <w:jc w:val="center"/>
         <w:rPr>
           <w:rFonts w:ascii="Times New Roman" w:eastAsia="Times New Roman" w:hAnsi="Times New Roman"/>
           <w:b/>
@@ -13,6 +12,7 @@
           <w:u w:val="single"/>
         </w:rPr>
       </w:pPr>
+      <w:bookmarkStart w:id="0" w:name="_Hlk510704897"/>
     </w:p>
     <w:p>
       <w:pPr>
@@ -891,7 +891,16 @@
           <w:rFonts w:ascii="Times New Roman" w:eastAsia="Symbol" w:hAnsi="Times New Roman" w:cs="Times New Roman"/>
           <w:sz w:val="24"/>
         </w:rPr>
-        <w:t>currency of choice before they start shopping is one recommendation for future works.</w:t>
+        <w:t xml:space="preserve">currency of choice before they start </w:t>
+      </w:r>
+      <w:bookmarkStart w:id="1" w:name="_GoBack"/>
+      <w:bookmarkEnd w:id="1"/>
+      <w:r>
+        <w:rPr>
+          <w:rFonts w:ascii="Times New Roman" w:eastAsia="Symbol" w:hAnsi="Times New Roman" w:cs="Times New Roman"/>
+          <w:sz w:val="24"/>
+        </w:rPr>
+        <w:t>shopping is one recommendation for future works.</w:t>
       </w:r>
     </w:p>
     <w:p>
@@ -983,31 +992,859 @@
         <w:t>6.5 CONCLUSION</w:t>
       </w:r>
     </w:p>
-    <w:p>
-      <w:pPr>
-        <w:spacing w:line="346" w:lineRule="exact"/>
-        <w:rPr>
-          <w:rFonts w:ascii="Times New Roman" w:eastAsia="Times New Roman" w:hAnsi="Times New Roman"/>
-        </w:rPr>
-      </w:pPr>
-    </w:p>
-    <w:p>
-      <w:pPr>
-        <w:spacing w:line="354" w:lineRule="auto"/>
-        <w:jc w:val="both"/>
-        <w:rPr>
-          <w:rFonts w:ascii="Times New Roman" w:eastAsia="Times New Roman" w:hAnsi="Times New Roman"/>
-          <w:sz w:val="24"/>
-        </w:rPr>
-      </w:pPr>
-      <w:r>
-        <w:rPr>
-          <w:rFonts w:ascii="Times New Roman" w:eastAsia="Times New Roman" w:hAnsi="Times New Roman"/>
-          <w:sz w:val="24"/>
-        </w:rPr>
-        <w:t>This chapter highlighted the problems encountered, achievements and challenges faced during the development of the entire project and also provided recommendations for others who will like to work on a similar project. I also talked about changes I like to make to the system in the future.</w:t>
-      </w:r>
-    </w:p>
+    <w:p/>
+    <w:p>
+      <w:pPr>
+        <w:autoSpaceDE w:val="0"/>
+        <w:autoSpaceDN w:val="0"/>
+        <w:adjustRightInd w:val="0"/>
+        <w:spacing w:line="360" w:lineRule="auto"/>
+        <w:rPr>
+          <w:rFonts w:ascii="Times New Roman" w:eastAsiaTheme="minorHAnsi" w:hAnsi="Times New Roman" w:cs="Times New Roman"/>
+          <w:sz w:val="24"/>
+          <w:szCs w:val="24"/>
+        </w:rPr>
+      </w:pPr>
+      <w:r>
+        <w:rPr>
+          <w:rFonts w:ascii="Times New Roman" w:eastAsiaTheme="minorHAnsi" w:hAnsi="Times New Roman" w:cs="Times New Roman"/>
+          <w:sz w:val="24"/>
+          <w:szCs w:val="24"/>
+        </w:rPr>
+        <w:t>The Internet has become a major resource in modern business, thus electronic shopping has</w:t>
+      </w:r>
+    </w:p>
+    <w:p>
+      <w:pPr>
+        <w:autoSpaceDE w:val="0"/>
+        <w:autoSpaceDN w:val="0"/>
+        <w:adjustRightInd w:val="0"/>
+        <w:spacing w:line="360" w:lineRule="auto"/>
+        <w:rPr>
+          <w:rFonts w:ascii="Times New Roman" w:eastAsiaTheme="minorHAnsi" w:hAnsi="Times New Roman" w:cs="Times New Roman"/>
+          <w:sz w:val="24"/>
+          <w:szCs w:val="24"/>
+        </w:rPr>
+      </w:pPr>
+      <w:r>
+        <w:rPr>
+          <w:rFonts w:ascii="Times New Roman" w:eastAsiaTheme="minorHAnsi" w:hAnsi="Times New Roman" w:cs="Times New Roman"/>
+          <w:sz w:val="24"/>
+          <w:szCs w:val="24"/>
+        </w:rPr>
+        <w:t>gained significance not only from the entrepreneur’s but also from the customer’s point of</w:t>
+      </w:r>
+    </w:p>
+    <w:p>
+      <w:pPr>
+        <w:autoSpaceDE w:val="0"/>
+        <w:autoSpaceDN w:val="0"/>
+        <w:adjustRightInd w:val="0"/>
+        <w:spacing w:line="360" w:lineRule="auto"/>
+        <w:rPr>
+          <w:rFonts w:ascii="Times New Roman" w:eastAsiaTheme="minorHAnsi" w:hAnsi="Times New Roman" w:cs="Times New Roman"/>
+          <w:sz w:val="24"/>
+          <w:szCs w:val="24"/>
+        </w:rPr>
+      </w:pPr>
+      <w:r>
+        <w:rPr>
+          <w:rFonts w:ascii="Times New Roman" w:eastAsiaTheme="minorHAnsi" w:hAnsi="Times New Roman" w:cs="Times New Roman"/>
+          <w:sz w:val="24"/>
+          <w:szCs w:val="24"/>
+        </w:rPr>
+        <w:t>view. For the entrepreneur, electronic shopping generates new business opportunities and for</w:t>
+      </w:r>
+    </w:p>
+    <w:p>
+      <w:pPr>
+        <w:autoSpaceDE w:val="0"/>
+        <w:autoSpaceDN w:val="0"/>
+        <w:adjustRightInd w:val="0"/>
+        <w:spacing w:line="360" w:lineRule="auto"/>
+        <w:rPr>
+          <w:rFonts w:ascii="Times New Roman" w:eastAsiaTheme="minorHAnsi" w:hAnsi="Times New Roman" w:cs="Times New Roman"/>
+          <w:sz w:val="24"/>
+          <w:szCs w:val="24"/>
+        </w:rPr>
+      </w:pPr>
+      <w:r>
+        <w:rPr>
+          <w:rFonts w:ascii="Times New Roman" w:eastAsiaTheme="minorHAnsi" w:hAnsi="Times New Roman" w:cs="Times New Roman"/>
+          <w:sz w:val="24"/>
+          <w:szCs w:val="24"/>
+        </w:rPr>
+        <w:t>the customer, it makes comparative shopping possible.</w:t>
+      </w:r>
+    </w:p>
+    <w:p>
+      <w:pPr>
+        <w:autoSpaceDE w:val="0"/>
+        <w:autoSpaceDN w:val="0"/>
+        <w:adjustRightInd w:val="0"/>
+        <w:spacing w:line="360" w:lineRule="auto"/>
+        <w:rPr>
+          <w:rFonts w:ascii="Times New Roman" w:eastAsiaTheme="minorHAnsi" w:hAnsi="Times New Roman" w:cs="Times New Roman"/>
+          <w:sz w:val="24"/>
+          <w:szCs w:val="24"/>
+        </w:rPr>
+      </w:pPr>
+      <w:r>
+        <w:rPr>
+          <w:rFonts w:ascii="Times New Roman" w:eastAsiaTheme="minorHAnsi" w:hAnsi="Times New Roman" w:cs="Times New Roman"/>
+          <w:sz w:val="24"/>
+          <w:szCs w:val="24"/>
+        </w:rPr>
+        <w:t>As per a survey, most consumers of online stores are impulsive and usually make a decision to</w:t>
+      </w:r>
+    </w:p>
+    <w:p>
+      <w:pPr>
+        <w:autoSpaceDE w:val="0"/>
+        <w:autoSpaceDN w:val="0"/>
+        <w:adjustRightInd w:val="0"/>
+        <w:spacing w:line="360" w:lineRule="auto"/>
+        <w:rPr>
+          <w:rFonts w:ascii="Times New Roman" w:eastAsiaTheme="minorHAnsi" w:hAnsi="Times New Roman" w:cs="Times New Roman"/>
+          <w:sz w:val="24"/>
+          <w:szCs w:val="24"/>
+        </w:rPr>
+      </w:pPr>
+      <w:r>
+        <w:rPr>
+          <w:rFonts w:ascii="Times New Roman" w:eastAsiaTheme="minorHAnsi" w:hAnsi="Times New Roman" w:cs="Times New Roman"/>
+          <w:sz w:val="24"/>
+          <w:szCs w:val="24"/>
+        </w:rPr>
+        <w:t>stay on a site within the first few seconds. “Website design is like a shop interior. If the shop</w:t>
+      </w:r>
+    </w:p>
+    <w:p>
+      <w:pPr>
+        <w:autoSpaceDE w:val="0"/>
+        <w:autoSpaceDN w:val="0"/>
+        <w:adjustRightInd w:val="0"/>
+        <w:spacing w:line="360" w:lineRule="auto"/>
+        <w:rPr>
+          <w:rFonts w:ascii="Times New Roman" w:eastAsiaTheme="minorHAnsi" w:hAnsi="Times New Roman" w:cs="Times New Roman"/>
+          <w:sz w:val="24"/>
+          <w:szCs w:val="24"/>
+        </w:rPr>
+      </w:pPr>
+      <w:r>
+        <w:rPr>
+          <w:rFonts w:ascii="Times New Roman" w:eastAsiaTheme="minorHAnsi" w:hAnsi="Times New Roman" w:cs="Times New Roman"/>
+          <w:sz w:val="24"/>
+          <w:szCs w:val="24"/>
+        </w:rPr>
+        <w:t>looks poor or like hundreds of other shops the customer is most likely to skip to the other site.</w:t>
+      </w:r>
+    </w:p>
+    <w:p>
+      <w:pPr>
+        <w:autoSpaceDE w:val="0"/>
+        <w:autoSpaceDN w:val="0"/>
+        <w:adjustRightInd w:val="0"/>
+        <w:spacing w:line="360" w:lineRule="auto"/>
+        <w:rPr>
+          <w:rFonts w:ascii="Times New Roman" w:eastAsiaTheme="minorHAnsi" w:hAnsi="Times New Roman" w:cs="Times New Roman"/>
+          <w:sz w:val="24"/>
+          <w:szCs w:val="24"/>
+        </w:rPr>
+      </w:pPr>
+      <w:r>
+        <w:rPr>
+          <w:rFonts w:ascii="Times New Roman" w:eastAsiaTheme="minorHAnsi" w:hAnsi="Times New Roman" w:cs="Times New Roman"/>
+          <w:sz w:val="24"/>
+          <w:szCs w:val="24"/>
+        </w:rPr>
+        <w:t>Hence,</w:t>
+      </w:r>
+      <w:r>
+        <w:rPr>
+          <w:rFonts w:ascii="Times New Roman" w:eastAsiaTheme="minorHAnsi" w:hAnsi="Times New Roman" w:cs="Times New Roman"/>
+          <w:sz w:val="24"/>
+          <w:szCs w:val="24"/>
+        </w:rPr>
+        <w:t xml:space="preserve"> the project</w:t>
+      </w:r>
+      <w:r>
+        <w:rPr>
+          <w:rFonts w:ascii="Times New Roman" w:eastAsiaTheme="minorHAnsi" w:hAnsi="Times New Roman" w:cs="Times New Roman"/>
+          <w:sz w:val="24"/>
+          <w:szCs w:val="24"/>
+        </w:rPr>
+        <w:t xml:space="preserve"> has been designed</w:t>
+      </w:r>
+      <w:r>
+        <w:rPr>
+          <w:rFonts w:ascii="Times New Roman" w:eastAsiaTheme="minorHAnsi" w:hAnsi="Times New Roman" w:cs="Times New Roman"/>
+          <w:sz w:val="24"/>
+          <w:szCs w:val="24"/>
+        </w:rPr>
+        <w:t xml:space="preserve"> to provide the user with easy navigation, retrieval of data</w:t>
+      </w:r>
+    </w:p>
+    <w:p>
+      <w:pPr>
+        <w:autoSpaceDE w:val="0"/>
+        <w:autoSpaceDN w:val="0"/>
+        <w:adjustRightInd w:val="0"/>
+        <w:spacing w:line="360" w:lineRule="auto"/>
+        <w:rPr>
+          <w:rFonts w:ascii="Times New Roman" w:eastAsiaTheme="minorHAnsi" w:hAnsi="Times New Roman" w:cs="Times New Roman"/>
+          <w:sz w:val="24"/>
+          <w:szCs w:val="24"/>
+        </w:rPr>
+      </w:pPr>
+      <w:r>
+        <w:rPr>
+          <w:rFonts w:ascii="Times New Roman" w:eastAsiaTheme="minorHAnsi" w:hAnsi="Times New Roman" w:cs="Times New Roman"/>
+          <w:sz w:val="24"/>
+          <w:szCs w:val="24"/>
+        </w:rPr>
+        <w:t>and necessary feedback as much as possible. In this project, the user is provided with a</w:t>
+      </w:r>
+      <w:r>
+        <w:rPr>
+          <w:rFonts w:ascii="Times New Roman" w:eastAsiaTheme="minorHAnsi" w:hAnsi="Times New Roman" w:cs="Times New Roman"/>
+          <w:sz w:val="24"/>
+          <w:szCs w:val="24"/>
+        </w:rPr>
+        <w:t xml:space="preserve"> multi-lingual</w:t>
+      </w:r>
+      <w:r>
+        <w:rPr>
+          <w:rFonts w:ascii="Times New Roman" w:eastAsiaTheme="minorHAnsi" w:hAnsi="Times New Roman" w:cs="Times New Roman"/>
+          <w:sz w:val="24"/>
+          <w:szCs w:val="24"/>
+        </w:rPr>
+        <w:t xml:space="preserve"> ecommerce</w:t>
+      </w:r>
+      <w:r>
+        <w:rPr>
+          <w:rFonts w:ascii="Times New Roman" w:eastAsiaTheme="minorHAnsi" w:hAnsi="Times New Roman" w:cs="Times New Roman"/>
+          <w:sz w:val="24"/>
+          <w:szCs w:val="24"/>
+        </w:rPr>
+        <w:t xml:space="preserve"> </w:t>
+      </w:r>
+      <w:r>
+        <w:rPr>
+          <w:rFonts w:ascii="Times New Roman" w:eastAsiaTheme="minorHAnsi" w:hAnsi="Times New Roman" w:cs="Times New Roman"/>
+          <w:sz w:val="24"/>
+          <w:szCs w:val="24"/>
+        </w:rPr>
+        <w:t>web site that can be used to buy books online. To implement this as a web</w:t>
+      </w:r>
+    </w:p>
+    <w:p>
+      <w:pPr>
+        <w:autoSpaceDE w:val="0"/>
+        <w:autoSpaceDN w:val="0"/>
+        <w:adjustRightInd w:val="0"/>
+        <w:spacing w:line="360" w:lineRule="auto"/>
+        <w:rPr>
+          <w:rFonts w:ascii="Times New Roman" w:eastAsiaTheme="minorHAnsi" w:hAnsi="Times New Roman" w:cs="Times New Roman"/>
+          <w:sz w:val="24"/>
+          <w:szCs w:val="24"/>
+        </w:rPr>
+      </w:pPr>
+      <w:r>
+        <w:rPr>
+          <w:rFonts w:ascii="Times New Roman" w:eastAsiaTheme="minorHAnsi" w:hAnsi="Times New Roman" w:cs="Times New Roman"/>
+          <w:sz w:val="24"/>
+          <w:szCs w:val="24"/>
+        </w:rPr>
+        <w:lastRenderedPageBreak/>
+        <w:t>application</w:t>
+      </w:r>
+      <w:r>
+        <w:rPr>
+          <w:rFonts w:ascii="Times New Roman" w:eastAsiaTheme="minorHAnsi" w:hAnsi="Times New Roman" w:cs="Times New Roman"/>
+          <w:sz w:val="24"/>
+          <w:szCs w:val="24"/>
+        </w:rPr>
+        <w:t xml:space="preserve"> Django was used</w:t>
+      </w:r>
+      <w:r>
+        <w:rPr>
+          <w:rFonts w:ascii="Times New Roman" w:eastAsiaTheme="minorHAnsi" w:hAnsi="Times New Roman" w:cs="Times New Roman"/>
+          <w:sz w:val="24"/>
+          <w:szCs w:val="24"/>
+        </w:rPr>
+        <w:t xml:space="preserve"> as the Technology. </w:t>
+      </w:r>
+      <w:r>
+        <w:rPr>
+          <w:rFonts w:ascii="Times New Roman" w:eastAsiaTheme="minorHAnsi" w:hAnsi="Times New Roman" w:cs="Times New Roman"/>
+          <w:sz w:val="24"/>
+          <w:szCs w:val="24"/>
+        </w:rPr>
+        <w:t>Django</w:t>
+      </w:r>
+      <w:r>
+        <w:rPr>
+          <w:rFonts w:ascii="Times New Roman" w:eastAsiaTheme="minorHAnsi" w:hAnsi="Times New Roman" w:cs="Times New Roman"/>
+          <w:sz w:val="24"/>
+          <w:szCs w:val="24"/>
+        </w:rPr>
+        <w:t xml:space="preserve"> has several advantages such as</w:t>
+      </w:r>
+    </w:p>
+    <w:p>
+      <w:pPr>
+        <w:spacing w:line="360" w:lineRule="auto"/>
+        <w:rPr>
+          <w:rFonts w:ascii="Times New Roman" w:hAnsi="Times New Roman" w:cs="Times New Roman"/>
+        </w:rPr>
+      </w:pPr>
+      <w:r>
+        <w:rPr>
+          <w:rFonts w:ascii="Times New Roman" w:eastAsiaTheme="minorHAnsi" w:hAnsi="Times New Roman" w:cs="Times New Roman"/>
+          <w:sz w:val="24"/>
+          <w:szCs w:val="24"/>
+        </w:rPr>
+        <w:t>enhanced performance, scalability, built-in security and simplicity.</w:t>
+      </w:r>
+    </w:p>
+    <w:p>
+      <w:pPr>
+        <w:spacing w:line="360" w:lineRule="auto"/>
+        <w:rPr>
+          <w:rFonts w:ascii="Times New Roman" w:hAnsi="Times New Roman" w:cs="Times New Roman"/>
+        </w:rPr>
+      </w:pPr>
+    </w:p>
+    <w:p>
+      <w:pPr>
+        <w:autoSpaceDE w:val="0"/>
+        <w:autoSpaceDN w:val="0"/>
+        <w:adjustRightInd w:val="0"/>
+        <w:spacing w:line="360" w:lineRule="auto"/>
+        <w:rPr>
+          <w:rFonts w:ascii="Times New Roman" w:eastAsiaTheme="minorHAnsi" w:hAnsi="Times New Roman" w:cs="Times New Roman"/>
+          <w:sz w:val="24"/>
+          <w:szCs w:val="24"/>
+        </w:rPr>
+      </w:pPr>
+      <w:r>
+        <w:rPr>
+          <w:rFonts w:ascii="Times New Roman" w:eastAsiaTheme="minorHAnsi" w:hAnsi="Times New Roman" w:cs="Times New Roman"/>
+          <w:sz w:val="24"/>
+          <w:szCs w:val="24"/>
+        </w:rPr>
+        <w:t xml:space="preserve">To build any web application using </w:t>
+      </w:r>
+      <w:r>
+        <w:rPr>
+          <w:rFonts w:ascii="Times New Roman" w:eastAsiaTheme="minorHAnsi" w:hAnsi="Times New Roman" w:cs="Times New Roman"/>
+          <w:sz w:val="24"/>
+          <w:szCs w:val="24"/>
+        </w:rPr>
+        <w:t>the Django framework,</w:t>
+      </w:r>
+      <w:r>
+        <w:rPr>
+          <w:rFonts w:ascii="Times New Roman" w:eastAsiaTheme="minorHAnsi" w:hAnsi="Times New Roman" w:cs="Times New Roman"/>
+          <w:sz w:val="24"/>
+          <w:szCs w:val="24"/>
+        </w:rPr>
+        <w:t xml:space="preserve"> </w:t>
+      </w:r>
+      <w:r>
+        <w:rPr>
+          <w:rFonts w:ascii="Times New Roman" w:eastAsiaTheme="minorHAnsi" w:hAnsi="Times New Roman" w:cs="Times New Roman"/>
+          <w:sz w:val="24"/>
+          <w:szCs w:val="24"/>
+        </w:rPr>
+        <w:t xml:space="preserve">the </w:t>
+      </w:r>
+      <w:r>
+        <w:rPr>
+          <w:rFonts w:ascii="Times New Roman" w:eastAsiaTheme="minorHAnsi" w:hAnsi="Times New Roman" w:cs="Times New Roman"/>
+          <w:sz w:val="24"/>
+          <w:szCs w:val="24"/>
+        </w:rPr>
+        <w:t>programming language</w:t>
+      </w:r>
+      <w:r>
+        <w:rPr>
+          <w:rFonts w:ascii="Times New Roman" w:eastAsiaTheme="minorHAnsi" w:hAnsi="Times New Roman" w:cs="Times New Roman"/>
+          <w:sz w:val="24"/>
+          <w:szCs w:val="24"/>
+        </w:rPr>
+        <w:t xml:space="preserve"> needed is</w:t>
+      </w:r>
+      <w:r>
+        <w:rPr>
+          <w:rFonts w:ascii="Times New Roman" w:eastAsiaTheme="minorHAnsi" w:hAnsi="Times New Roman" w:cs="Times New Roman"/>
+          <w:sz w:val="24"/>
+          <w:szCs w:val="24"/>
+        </w:rPr>
+        <w:t xml:space="preserve"> </w:t>
+      </w:r>
+      <w:r>
+        <w:rPr>
+          <w:rFonts w:ascii="Times New Roman" w:eastAsiaTheme="minorHAnsi" w:hAnsi="Times New Roman" w:cs="Times New Roman"/>
+          <w:sz w:val="24"/>
+          <w:szCs w:val="24"/>
+        </w:rPr>
+        <w:t>Python</w:t>
+      </w:r>
+      <w:r>
+        <w:rPr>
+          <w:rFonts w:ascii="Times New Roman" w:eastAsiaTheme="minorHAnsi" w:hAnsi="Times New Roman" w:cs="Times New Roman"/>
+          <w:sz w:val="24"/>
+          <w:szCs w:val="24"/>
+        </w:rPr>
+        <w:t xml:space="preserve">. </w:t>
+      </w:r>
+      <w:r>
+        <w:rPr>
+          <w:rFonts w:ascii="Times New Roman" w:eastAsiaTheme="minorHAnsi" w:hAnsi="Times New Roman" w:cs="Times New Roman"/>
+          <w:sz w:val="24"/>
+          <w:szCs w:val="24"/>
+        </w:rPr>
+        <w:t>Python</w:t>
+      </w:r>
+      <w:r>
+        <w:rPr>
+          <w:rFonts w:ascii="Times New Roman" w:eastAsiaTheme="minorHAnsi" w:hAnsi="Times New Roman" w:cs="Times New Roman"/>
+          <w:sz w:val="24"/>
+          <w:szCs w:val="24"/>
+        </w:rPr>
+        <w:t xml:space="preserve"> was the language used to build this application. For the client browser</w:t>
+      </w:r>
+      <w:r>
+        <w:rPr>
+          <w:rFonts w:ascii="Times New Roman" w:eastAsiaTheme="minorHAnsi" w:hAnsi="Times New Roman" w:cs="Times New Roman"/>
+          <w:sz w:val="24"/>
+          <w:szCs w:val="24"/>
+        </w:rPr>
+        <w:t xml:space="preserve"> </w:t>
+      </w:r>
+      <w:r>
+        <w:rPr>
+          <w:rFonts w:ascii="Times New Roman" w:eastAsiaTheme="minorHAnsi" w:hAnsi="Times New Roman" w:cs="Times New Roman"/>
+          <w:sz w:val="24"/>
+          <w:szCs w:val="24"/>
+        </w:rPr>
+        <w:t xml:space="preserve">to connect to the </w:t>
+      </w:r>
+      <w:r>
+        <w:rPr>
+          <w:rFonts w:ascii="Times New Roman" w:eastAsiaTheme="minorHAnsi" w:hAnsi="Times New Roman" w:cs="Times New Roman"/>
+          <w:sz w:val="24"/>
+          <w:szCs w:val="24"/>
+        </w:rPr>
+        <w:t xml:space="preserve">Django </w:t>
+      </w:r>
+      <w:r>
+        <w:rPr>
+          <w:rFonts w:ascii="Times New Roman" w:eastAsiaTheme="minorHAnsi" w:hAnsi="Times New Roman" w:cs="Times New Roman"/>
+          <w:sz w:val="24"/>
+          <w:szCs w:val="24"/>
+        </w:rPr>
+        <w:t>framework,</w:t>
+      </w:r>
+      <w:r>
+        <w:rPr>
+          <w:rFonts w:ascii="Times New Roman" w:eastAsiaTheme="minorHAnsi" w:hAnsi="Times New Roman" w:cs="Times New Roman"/>
+          <w:sz w:val="24"/>
+          <w:szCs w:val="24"/>
+        </w:rPr>
+        <w:t xml:space="preserve"> Web Server Interface Gateway (WSGI) was used as the </w:t>
+      </w:r>
+      <w:r>
+        <w:rPr>
+          <w:rFonts w:ascii="Times New Roman" w:eastAsiaTheme="minorHAnsi" w:hAnsi="Times New Roman" w:cs="Times New Roman"/>
+          <w:sz w:val="24"/>
+          <w:szCs w:val="24"/>
+        </w:rPr>
+        <w:t xml:space="preserve">Web Server. </w:t>
+      </w:r>
+    </w:p>
+    <w:p>
+      <w:pPr>
+        <w:autoSpaceDE w:val="0"/>
+        <w:autoSpaceDN w:val="0"/>
+        <w:adjustRightInd w:val="0"/>
+        <w:spacing w:line="360" w:lineRule="auto"/>
+        <w:rPr>
+          <w:rFonts w:ascii="Times New Roman" w:eastAsiaTheme="minorHAnsi" w:hAnsi="Times New Roman" w:cs="Times New Roman"/>
+          <w:sz w:val="24"/>
+          <w:szCs w:val="24"/>
+        </w:rPr>
+      </w:pPr>
+      <w:r>
+        <w:rPr>
+          <w:rFonts w:ascii="Times New Roman" w:eastAsiaTheme="minorHAnsi" w:hAnsi="Times New Roman" w:cs="Times New Roman"/>
+          <w:sz w:val="24"/>
+          <w:szCs w:val="24"/>
+        </w:rPr>
+        <w:t xml:space="preserve">Django </w:t>
+      </w:r>
+      <w:r>
+        <w:rPr>
+          <w:rFonts w:ascii="Times New Roman" w:eastAsiaTheme="minorHAnsi" w:hAnsi="Times New Roman" w:cs="Times New Roman"/>
+          <w:sz w:val="24"/>
+          <w:szCs w:val="24"/>
+        </w:rPr>
+        <w:t xml:space="preserve">uses </w:t>
+      </w:r>
+      <w:r>
+        <w:rPr>
+          <w:rFonts w:ascii="Times New Roman" w:eastAsiaTheme="minorHAnsi" w:hAnsi="Times New Roman" w:cs="Times New Roman"/>
+          <w:sz w:val="24"/>
+          <w:szCs w:val="24"/>
+        </w:rPr>
+        <w:t>Object-Relational Mapping (ORM)</w:t>
+      </w:r>
+      <w:r>
+        <w:rPr>
+          <w:rFonts w:ascii="Times New Roman" w:eastAsiaTheme="minorHAnsi" w:hAnsi="Times New Roman" w:cs="Times New Roman"/>
+          <w:sz w:val="24"/>
+          <w:szCs w:val="24"/>
+        </w:rPr>
+        <w:t xml:space="preserve"> to interact with the database as it provides in-memory</w:t>
+      </w:r>
+      <w:r>
+        <w:rPr>
+          <w:rFonts w:ascii="Times New Roman" w:eastAsiaTheme="minorHAnsi" w:hAnsi="Times New Roman" w:cs="Times New Roman"/>
+          <w:sz w:val="24"/>
+          <w:szCs w:val="24"/>
+        </w:rPr>
+        <w:t xml:space="preserve"> </w:t>
+      </w:r>
+      <w:r>
+        <w:rPr>
+          <w:rFonts w:ascii="Times New Roman" w:eastAsiaTheme="minorHAnsi" w:hAnsi="Times New Roman" w:cs="Times New Roman"/>
+          <w:sz w:val="24"/>
+          <w:szCs w:val="24"/>
+        </w:rPr>
+        <w:t xml:space="preserve">caching that eliminates the need to contact the database server frequently and </w:t>
+      </w:r>
+      <w:r>
+        <w:rPr>
+          <w:rFonts w:ascii="Times New Roman" w:eastAsiaTheme="minorHAnsi" w:hAnsi="Times New Roman" w:cs="Times New Roman"/>
+          <w:sz w:val="24"/>
+          <w:szCs w:val="24"/>
+        </w:rPr>
+        <w:t>helps protect against SQL injection attack</w:t>
+      </w:r>
+      <w:r>
+        <w:rPr>
+          <w:rFonts w:ascii="Times New Roman" w:eastAsiaTheme="minorHAnsi" w:hAnsi="Times New Roman" w:cs="Times New Roman"/>
+          <w:sz w:val="24"/>
+          <w:szCs w:val="24"/>
+        </w:rPr>
+        <w:t xml:space="preserve">. </w:t>
+      </w:r>
+      <w:r>
+        <w:rPr>
+          <w:rFonts w:ascii="Times New Roman" w:eastAsiaTheme="minorHAnsi" w:hAnsi="Times New Roman" w:cs="Times New Roman"/>
+          <w:sz w:val="24"/>
+          <w:szCs w:val="24"/>
+        </w:rPr>
+        <w:t>Postgre</w:t>
+      </w:r>
+      <w:r>
+        <w:rPr>
+          <w:rFonts w:ascii="Times New Roman" w:eastAsiaTheme="minorHAnsi" w:hAnsi="Times New Roman" w:cs="Times New Roman"/>
+          <w:sz w:val="24"/>
+          <w:szCs w:val="24"/>
+        </w:rPr>
+        <w:t>SQL was used as back-end database since it is one</w:t>
+      </w:r>
+    </w:p>
+    <w:p>
+      <w:pPr>
+        <w:autoSpaceDE w:val="0"/>
+        <w:autoSpaceDN w:val="0"/>
+        <w:adjustRightInd w:val="0"/>
+        <w:spacing w:line="360" w:lineRule="auto"/>
+        <w:rPr>
+          <w:rFonts w:ascii="Times New Roman" w:eastAsiaTheme="minorHAnsi" w:hAnsi="Times New Roman" w:cs="Times New Roman"/>
+          <w:sz w:val="24"/>
+          <w:szCs w:val="24"/>
+        </w:rPr>
+      </w:pPr>
+      <w:r>
+        <w:rPr>
+          <w:rFonts w:ascii="Times New Roman" w:eastAsiaTheme="minorHAnsi" w:hAnsi="Times New Roman" w:cs="Times New Roman"/>
+          <w:sz w:val="24"/>
+          <w:szCs w:val="24"/>
+        </w:rPr>
+        <w:t xml:space="preserve">of the most popular </w:t>
+      </w:r>
+      <w:r>
+        <w:rPr>
+          <w:rFonts w:ascii="Times New Roman" w:eastAsiaTheme="minorHAnsi" w:hAnsi="Times New Roman" w:cs="Times New Roman"/>
+          <w:sz w:val="24"/>
+          <w:szCs w:val="24"/>
+        </w:rPr>
+        <w:t xml:space="preserve">and open source </w:t>
+      </w:r>
+      <w:r>
+        <w:rPr>
+          <w:rFonts w:ascii="Times New Roman" w:eastAsiaTheme="minorHAnsi" w:hAnsi="Times New Roman" w:cs="Times New Roman"/>
+          <w:sz w:val="24"/>
+          <w:szCs w:val="24"/>
+        </w:rPr>
+        <w:t>databases, and it provides fast data access, easy installation and simplicity.</w:t>
+      </w:r>
+    </w:p>
+    <w:p>
+      <w:pPr>
+        <w:autoSpaceDE w:val="0"/>
+        <w:autoSpaceDN w:val="0"/>
+        <w:adjustRightInd w:val="0"/>
+        <w:spacing w:line="360" w:lineRule="auto"/>
+        <w:rPr>
+          <w:rFonts w:ascii="Times New Roman" w:eastAsiaTheme="minorHAnsi" w:hAnsi="Times New Roman" w:cs="Times New Roman"/>
+          <w:sz w:val="24"/>
+          <w:szCs w:val="24"/>
+        </w:rPr>
+      </w:pPr>
+      <w:r>
+        <w:rPr>
+          <w:rFonts w:ascii="Times New Roman" w:eastAsiaTheme="minorHAnsi" w:hAnsi="Times New Roman" w:cs="Times New Roman"/>
+          <w:sz w:val="24"/>
+          <w:szCs w:val="24"/>
+        </w:rPr>
+        <w:t>A good shopping cart design must be accompanied with user-friendly shopping cart application</w:t>
+      </w:r>
+    </w:p>
+    <w:p>
+      <w:pPr>
+        <w:autoSpaceDE w:val="0"/>
+        <w:autoSpaceDN w:val="0"/>
+        <w:adjustRightInd w:val="0"/>
+        <w:spacing w:line="360" w:lineRule="auto"/>
+        <w:rPr>
+          <w:rFonts w:ascii="Times New Roman" w:eastAsiaTheme="minorHAnsi" w:hAnsi="Times New Roman" w:cs="Times New Roman"/>
+          <w:sz w:val="24"/>
+          <w:szCs w:val="24"/>
+        </w:rPr>
+      </w:pPr>
+      <w:r>
+        <w:rPr>
+          <w:rFonts w:ascii="Times New Roman" w:eastAsiaTheme="minorHAnsi" w:hAnsi="Times New Roman" w:cs="Times New Roman"/>
+          <w:sz w:val="24"/>
+          <w:szCs w:val="24"/>
+        </w:rPr>
+        <w:t>logic. It should be convenient for the customer to view the contents of their cart and to be able</w:t>
+      </w:r>
+    </w:p>
+    <w:p>
+      <w:pPr>
+        <w:autoSpaceDE w:val="0"/>
+        <w:autoSpaceDN w:val="0"/>
+        <w:adjustRightInd w:val="0"/>
+        <w:spacing w:line="360" w:lineRule="auto"/>
+        <w:rPr>
+          <w:rFonts w:ascii="Times New Roman" w:eastAsiaTheme="minorHAnsi" w:hAnsi="Times New Roman" w:cs="Times New Roman"/>
+          <w:sz w:val="24"/>
+          <w:szCs w:val="24"/>
+        </w:rPr>
+      </w:pPr>
+      <w:r>
+        <w:rPr>
+          <w:rFonts w:ascii="Times New Roman" w:eastAsiaTheme="minorHAnsi" w:hAnsi="Times New Roman" w:cs="Times New Roman"/>
+          <w:sz w:val="24"/>
+          <w:szCs w:val="24"/>
+        </w:rPr>
+        <w:t>to remove or add items to their cart. The shopping cart application described in this project</w:t>
+      </w:r>
+      <w:r>
+        <w:rPr>
+          <w:rFonts w:ascii="Times New Roman" w:eastAsiaTheme="minorHAnsi" w:hAnsi="Times New Roman" w:cs="Times New Roman"/>
+          <w:sz w:val="24"/>
+          <w:szCs w:val="24"/>
+        </w:rPr>
+        <w:t xml:space="preserve"> </w:t>
+      </w:r>
+      <w:r>
+        <w:rPr>
+          <w:rFonts w:ascii="Times New Roman" w:eastAsiaTheme="minorHAnsi" w:hAnsi="Times New Roman" w:cs="Times New Roman"/>
+          <w:sz w:val="24"/>
+          <w:szCs w:val="24"/>
+        </w:rPr>
+        <w:t>provides a number of features that are designed to make the customer more comfortable.</w:t>
+      </w:r>
+    </w:p>
+    <w:p>
+      <w:pPr>
+        <w:autoSpaceDE w:val="0"/>
+        <w:autoSpaceDN w:val="0"/>
+        <w:adjustRightInd w:val="0"/>
+        <w:spacing w:line="360" w:lineRule="auto"/>
+        <w:rPr>
+          <w:rFonts w:ascii="Times New Roman" w:eastAsiaTheme="minorHAnsi" w:hAnsi="Times New Roman" w:cs="Times New Roman"/>
+          <w:sz w:val="24"/>
+          <w:szCs w:val="24"/>
+        </w:rPr>
+      </w:pPr>
+      <w:r>
+        <w:rPr>
+          <w:rFonts w:ascii="Times New Roman" w:eastAsiaTheme="minorHAnsi" w:hAnsi="Times New Roman" w:cs="Times New Roman"/>
+          <w:sz w:val="24"/>
+          <w:szCs w:val="24"/>
+        </w:rPr>
+        <w:t>This project helps in understanding the creation of an interactive web page and the</w:t>
+      </w:r>
+      <w:r>
+        <w:rPr>
+          <w:rFonts w:ascii="Times New Roman" w:eastAsiaTheme="minorHAnsi" w:hAnsi="Times New Roman" w:cs="Times New Roman"/>
+          <w:sz w:val="24"/>
+          <w:szCs w:val="24"/>
+        </w:rPr>
+        <w:t xml:space="preserve"> </w:t>
+      </w:r>
+      <w:r>
+        <w:rPr>
+          <w:rFonts w:ascii="Times New Roman" w:eastAsiaTheme="minorHAnsi" w:hAnsi="Times New Roman" w:cs="Times New Roman"/>
+          <w:sz w:val="24"/>
+          <w:szCs w:val="24"/>
+        </w:rPr>
+        <w:t>technologies used to implement it. The design of the project which includes Data Model and</w:t>
+      </w:r>
+      <w:r>
+        <w:rPr>
+          <w:rFonts w:ascii="Times New Roman" w:eastAsiaTheme="minorHAnsi" w:hAnsi="Times New Roman" w:cs="Times New Roman"/>
+          <w:sz w:val="24"/>
+          <w:szCs w:val="24"/>
+        </w:rPr>
+        <w:t xml:space="preserve"> </w:t>
+      </w:r>
+      <w:r>
+        <w:rPr>
+          <w:rFonts w:ascii="Times New Roman" w:eastAsiaTheme="minorHAnsi" w:hAnsi="Times New Roman" w:cs="Times New Roman"/>
+          <w:sz w:val="24"/>
+          <w:szCs w:val="24"/>
+        </w:rPr>
+        <w:t>Process Model illustrates how the database is built with different tables, how the data is</w:t>
+      </w:r>
+      <w:r>
+        <w:rPr>
+          <w:rFonts w:ascii="Times New Roman" w:eastAsiaTheme="minorHAnsi" w:hAnsi="Times New Roman" w:cs="Times New Roman"/>
+          <w:sz w:val="24"/>
+          <w:szCs w:val="24"/>
+        </w:rPr>
+        <w:t xml:space="preserve"> </w:t>
+      </w:r>
+      <w:r>
+        <w:rPr>
+          <w:rFonts w:ascii="Times New Roman" w:eastAsiaTheme="minorHAnsi" w:hAnsi="Times New Roman" w:cs="Times New Roman"/>
+          <w:sz w:val="24"/>
+          <w:szCs w:val="24"/>
+        </w:rPr>
+        <w:t xml:space="preserve">accessed and processed from the tables. </w:t>
+      </w:r>
+    </w:p>
+    <w:p>
+      <w:pPr>
+        <w:autoSpaceDE w:val="0"/>
+        <w:autoSpaceDN w:val="0"/>
+        <w:adjustRightInd w:val="0"/>
+        <w:spacing w:line="360" w:lineRule="auto"/>
+        <w:rPr>
+          <w:rFonts w:ascii="Times New Roman" w:eastAsiaTheme="minorHAnsi" w:hAnsi="Times New Roman" w:cs="Times New Roman"/>
+          <w:sz w:val="24"/>
+          <w:szCs w:val="24"/>
+        </w:rPr>
+      </w:pPr>
+      <w:r>
+        <w:rPr>
+          <w:rFonts w:ascii="Times New Roman" w:eastAsiaTheme="minorHAnsi" w:hAnsi="Times New Roman" w:cs="Times New Roman"/>
+          <w:sz w:val="24"/>
+          <w:szCs w:val="24"/>
+        </w:rPr>
+        <w:t>The building of the project has given me a precise</w:t>
+      </w:r>
+      <w:r>
+        <w:rPr>
+          <w:rFonts w:ascii="Times New Roman" w:eastAsiaTheme="minorHAnsi" w:hAnsi="Times New Roman" w:cs="Times New Roman"/>
+          <w:sz w:val="24"/>
+          <w:szCs w:val="24"/>
+        </w:rPr>
+        <w:t xml:space="preserve"> </w:t>
+      </w:r>
+      <w:r>
+        <w:rPr>
+          <w:rFonts w:ascii="Times New Roman" w:eastAsiaTheme="minorHAnsi" w:hAnsi="Times New Roman" w:cs="Times New Roman"/>
+          <w:sz w:val="24"/>
+          <w:szCs w:val="24"/>
+        </w:rPr>
+        <w:t xml:space="preserve">knowledge about how </w:t>
+      </w:r>
+      <w:r>
+        <w:rPr>
+          <w:rFonts w:ascii="Times New Roman" w:eastAsiaTheme="minorHAnsi" w:hAnsi="Times New Roman" w:cs="Times New Roman"/>
+          <w:sz w:val="24"/>
+          <w:szCs w:val="24"/>
+        </w:rPr>
+        <w:t>Django</w:t>
+      </w:r>
+      <w:r>
+        <w:rPr>
+          <w:rFonts w:ascii="Times New Roman" w:eastAsiaTheme="minorHAnsi" w:hAnsi="Times New Roman" w:cs="Times New Roman"/>
+          <w:sz w:val="24"/>
+          <w:szCs w:val="24"/>
+        </w:rPr>
+        <w:t xml:space="preserve"> is used to</w:t>
+      </w:r>
+      <w:r>
+        <w:rPr>
+          <w:rFonts w:ascii="Times New Roman" w:eastAsiaTheme="minorHAnsi" w:hAnsi="Times New Roman" w:cs="Times New Roman"/>
+          <w:sz w:val="24"/>
+          <w:szCs w:val="24"/>
+        </w:rPr>
+        <w:t xml:space="preserve"> </w:t>
+      </w:r>
+      <w:r>
+        <w:rPr>
+          <w:rFonts w:ascii="Times New Roman" w:eastAsiaTheme="minorHAnsi" w:hAnsi="Times New Roman" w:cs="Times New Roman"/>
+          <w:sz w:val="24"/>
+          <w:szCs w:val="24"/>
+        </w:rPr>
+        <w:t>develop a website, how it connects to the database</w:t>
+      </w:r>
+      <w:r>
+        <w:rPr>
+          <w:rFonts w:ascii="Times New Roman" w:eastAsiaTheme="minorHAnsi" w:hAnsi="Times New Roman" w:cs="Times New Roman"/>
+          <w:sz w:val="24"/>
+          <w:szCs w:val="24"/>
+        </w:rPr>
+        <w:t xml:space="preserve"> </w:t>
+      </w:r>
+      <w:r>
+        <w:rPr>
+          <w:rFonts w:ascii="Times New Roman" w:eastAsiaTheme="minorHAnsi" w:hAnsi="Times New Roman" w:cs="Times New Roman"/>
+          <w:sz w:val="24"/>
+          <w:szCs w:val="24"/>
+        </w:rPr>
+        <w:t>to access the data and how the data and web pages are modified to provide the user with a</w:t>
+      </w:r>
+      <w:r>
+        <w:rPr>
+          <w:rFonts w:ascii="Times New Roman" w:eastAsiaTheme="minorHAnsi" w:hAnsi="Times New Roman" w:cs="Times New Roman"/>
+          <w:sz w:val="24"/>
+          <w:szCs w:val="24"/>
+        </w:rPr>
+        <w:t xml:space="preserve"> </w:t>
+      </w:r>
+      <w:r>
+        <w:rPr>
+          <w:rFonts w:ascii="Times New Roman" w:eastAsiaTheme="minorHAnsi" w:hAnsi="Times New Roman" w:cs="Times New Roman"/>
+          <w:sz w:val="24"/>
+          <w:szCs w:val="24"/>
+        </w:rPr>
+        <w:t>shopping cart application.</w:t>
+      </w:r>
+    </w:p>
+    <w:p/>
     <w:p/>
     <w:p/>
     <w:p/>
@@ -1057,27 +1894,28 @@
             <w:t>REFERENCES</w:t>
           </w:r>
         </w:p>
+        <w:p/>
         <w:sdt>
           <w:sdtPr>
             <w:rPr>
-              <w:rFonts w:ascii="Times New Roman" w:hAnsi="Times New Roman" w:cs="Times New Roman"/>
+              <w:rFonts w:ascii="Times New Roman" w:eastAsia="Calibri" w:hAnsi="Times New Roman" w:cs="Times New Roman"/>
+              <w:sz w:val="20"/>
+              <w:szCs w:val="20"/>
             </w:rPr>
             <w:id w:val="-573587230"/>
             <w:bibliography/>
           </w:sdtPr>
           <w:sdtEndPr>
             <w:rPr>
-              <w:rFonts w:ascii="Calibri" w:eastAsia="Calibri" w:hAnsi="Calibri" w:cs="Arial"/>
-              <w:sz w:val="20"/>
-              <w:szCs w:val="20"/>
+              <w:rFonts w:ascii="Calibri" w:hAnsi="Calibri" w:cs="Arial"/>
             </w:rPr>
           </w:sdtEndPr>
           <w:sdtContent>
             <w:p>
               <w:pPr>
                 <w:pStyle w:val="Bibliography"/>
-                <w:rPr>
-                  <w:rFonts w:ascii="Times New Roman" w:hAnsi="Times New Roman" w:cs="Times New Roman"/>
+                <w:ind w:left="720" w:hanging="720"/>
+                <w:rPr>
                   <w:noProof/>
                   <w:sz w:val="24"/>
                   <w:szCs w:val="24"/>
@@ -1103,82 +1941,598 @@
               </w:r>
               <w:r>
                 <w:rPr>
-                  <w:rFonts w:ascii="Times New Roman" w:hAnsi="Times New Roman" w:cs="Times New Roman"/>
-                  <w:noProof/>
-                </w:rPr>
-                <w:t xml:space="preserve">Anon., n.d. [Online] </w:t>
-              </w:r>
-              <w:r>
-                <w:rPr>
-                  <w:rFonts w:ascii="Times New Roman" w:hAnsi="Times New Roman" w:cs="Times New Roman"/>
-                  <w:noProof/>
-                </w:rPr>
-                <w:br/>
-                <w:t xml:space="preserve">Available at: </w:t>
-              </w:r>
-              <w:r>
-                <w:rPr>
-                  <w:rFonts w:ascii="Times New Roman" w:hAnsi="Times New Roman" w:cs="Times New Roman"/>
-                  <w:noProof/>
-                  <w:u w:val="single"/>
-                </w:rPr>
-                <w:t>https://www.investopedia.com/terms/b/btoc.asp</w:t>
+                  <w:noProof/>
+                </w:rPr>
+                <w:t xml:space="preserve">10ecommercetrends. (2017, November 20). </w:t>
+              </w:r>
+              <w:r>
+                <w:rPr>
+                  <w:i/>
+                  <w:iCs/>
+                  <w:noProof/>
+                </w:rPr>
+                <w:t>10 Ecommerce Trends 2017</w:t>
+              </w:r>
+              <w:r>
+                <w:rPr>
+                  <w:noProof/>
+                </w:rPr>
+                <w:t>. Retrieved from 10 Ecommerce Trends : http://10ecommercetrends.com/</w:t>
               </w:r>
             </w:p>
             <w:p>
               <w:pPr>
                 <w:pStyle w:val="Bibliography"/>
-                <w:rPr>
-                  <w:rFonts w:ascii="Times New Roman" w:hAnsi="Times New Roman" w:cs="Times New Roman"/>
+                <w:ind w:left="720" w:hanging="720"/>
+                <w:rPr>
                   <w:noProof/>
                 </w:rPr>
               </w:pPr>
               <w:r>
                 <w:rPr>
-                  <w:rFonts w:ascii="Times New Roman" w:hAnsi="Times New Roman" w:cs="Times New Roman"/>
-                  <w:noProof/>
-                </w:rPr>
-                <w:t xml:space="preserve">Fallon, N., 2017. </w:t>
-              </w:r>
-              <w:r>
-                <w:rPr>
-                  <w:rFonts w:ascii="Times New Roman" w:hAnsi="Times New Roman" w:cs="Times New Roman"/>
+                  <w:noProof/>
+                </w:rPr>
+                <w:t xml:space="preserve">Ahiabenu, K. (2017, November 15). </w:t>
+              </w:r>
+              <w:r>
+                <w:rPr>
                   <w:i/>
                   <w:iCs/>
                   <w:noProof/>
                 </w:rPr>
-                <w:t xml:space="preserve">Business News Daily. </w:t>
-              </w:r>
-              <w:r>
-                <w:rPr>
-                  <w:rFonts w:ascii="Times New Roman" w:hAnsi="Times New Roman" w:cs="Times New Roman"/>
-                  <w:noProof/>
-                </w:rPr>
-                <w:t xml:space="preserve">[Online] </w:t>
-              </w:r>
-              <w:r>
-                <w:rPr>
-                  <w:rFonts w:ascii="Times New Roman" w:hAnsi="Times New Roman" w:cs="Times New Roman"/>
-                  <w:noProof/>
-                </w:rPr>
-                <w:br/>
-                <w:t xml:space="preserve">Available at: </w:t>
-              </w:r>
-              <w:r>
-                <w:rPr>
-                  <w:rFonts w:ascii="Times New Roman" w:hAnsi="Times New Roman" w:cs="Times New Roman"/>
-                  <w:noProof/>
-                  <w:u w:val="single"/>
-                </w:rPr>
-                <w:t>https://www.businessnewsdaily.com/8947-research-roundup-ecommerce-issues.html</w:t>
-              </w:r>
-              <w:r>
-                <w:rPr>
-                  <w:rFonts w:ascii="Times New Roman" w:hAnsi="Times New Roman" w:cs="Times New Roman"/>
-                  <w:noProof/>
-                </w:rPr>
-                <w:br/>
-                <w:t>[Accessed 11 November 2017].</w:t>
+                <w:t>How can e-commerce transform your business?</w:t>
+              </w:r>
+              <w:r>
+                <w:rPr>
+                  <w:noProof/>
+                </w:rPr>
+                <w:t xml:space="preserve"> Retrieved from Graphic Online: https://www.graphic.com.gh/features/opinion/how-can-e-commerce-transform-your-business.html</w:t>
+              </w:r>
+            </w:p>
+            <w:p>
+              <w:pPr>
+                <w:pStyle w:val="Bibliography"/>
+                <w:ind w:left="720" w:hanging="720"/>
+                <w:rPr>
+                  <w:noProof/>
+                </w:rPr>
+              </w:pPr>
+              <w:r>
+                <w:rPr>
+                  <w:noProof/>
+                </w:rPr>
+                <w:t xml:space="preserve">ARM Worldwide . (2017, November 17). </w:t>
+              </w:r>
+              <w:r>
+                <w:rPr>
+                  <w:i/>
+                  <w:iCs/>
+                  <w:noProof/>
+                </w:rPr>
+                <w:t>What are the E-Commerce Tech Trends in 2018</w:t>
+              </w:r>
+              <w:r>
+                <w:rPr>
+                  <w:noProof/>
+                </w:rPr>
+                <w:t>. Retrieved from ARM Worldwide: https://armworldwide.com/e-commerce-tech-trends/</w:t>
+              </w:r>
+            </w:p>
+            <w:p>
+              <w:pPr>
+                <w:pStyle w:val="Bibliography"/>
+                <w:ind w:left="720" w:hanging="720"/>
+                <w:rPr>
+                  <w:noProof/>
+                </w:rPr>
+              </w:pPr>
+              <w:r>
+                <w:rPr>
+                  <w:noProof/>
+                </w:rPr>
+                <w:t xml:space="preserve">Boampong, P. B. (2017, November 13). </w:t>
+              </w:r>
+              <w:r>
+                <w:rPr>
+                  <w:i/>
+                  <w:iCs/>
+                  <w:noProof/>
+                </w:rPr>
+                <w:t>Breakthrough of E-commerce in Ghana</w:t>
+              </w:r>
+              <w:r>
+                <w:rPr>
+                  <w:noProof/>
+                </w:rPr>
+                <w:t>. Retrieved from Ghana Web: https://www.ghanaweb.com/GhanaHomePage/NewsArchive/Breakthrough-of-E-commerce-in-Ghana-347247</w:t>
+              </w:r>
+            </w:p>
+            <w:p>
+              <w:pPr>
+                <w:pStyle w:val="Bibliography"/>
+                <w:ind w:left="720" w:hanging="720"/>
+                <w:rPr>
+                  <w:noProof/>
+                </w:rPr>
+              </w:pPr>
+              <w:r>
+                <w:rPr>
+                  <w:noProof/>
+                </w:rPr>
+                <w:t xml:space="preserve">Django Stars. (2018, January 15). </w:t>
+              </w:r>
+              <w:r>
+                <w:rPr>
+                  <w:i/>
+                  <w:iCs/>
+                  <w:noProof/>
+                </w:rPr>
+                <w:t>Why We Use Django Framework</w:t>
+              </w:r>
+              <w:r>
+                <w:rPr>
+                  <w:noProof/>
+                </w:rPr>
+                <w:t>. Retrieved from Django Stars: https://djangostars.com/blog/why-we-use-django-framework/</w:t>
+              </w:r>
+            </w:p>
+            <w:p>
+              <w:pPr>
+                <w:pStyle w:val="Bibliography"/>
+                <w:ind w:left="720" w:hanging="720"/>
+                <w:rPr>
+                  <w:noProof/>
+                </w:rPr>
+              </w:pPr>
+              <w:r>
+                <w:rPr>
+                  <w:i/>
+                  <w:iCs/>
+                  <w:noProof/>
+                </w:rPr>
+                <w:t>eCommerce Report: Ghana’s Top 20 eCommerce Websites</w:t>
+              </w:r>
+              <w:r>
+                <w:rPr>
+                  <w:noProof/>
+                </w:rPr>
+                <w:t>. (2017, November 22). Retrieved from Modern Ghana: https://www.modernghana.com/news/640481/ecommerce-report-ghanas-top-20-ecommerce-websites.html</w:t>
+              </w:r>
+            </w:p>
+            <w:p>
+              <w:pPr>
+                <w:pStyle w:val="Bibliography"/>
+                <w:ind w:left="720" w:hanging="720"/>
+                <w:rPr>
+                  <w:noProof/>
+                </w:rPr>
+              </w:pPr>
+              <w:r>
+                <w:rPr>
+                  <w:noProof/>
+                </w:rPr>
+                <w:t xml:space="preserve">Frederick, J. (2017, November 22). </w:t>
+              </w:r>
+              <w:r>
+                <w:rPr>
+                  <w:i/>
+                  <w:iCs/>
+                  <w:noProof/>
+                </w:rPr>
+                <w:t>4 Emerging Ecommerce Technology Innovations</w:t>
+              </w:r>
+              <w:r>
+                <w:rPr>
+                  <w:noProof/>
+                </w:rPr>
+                <w:t>. Retrieved from PFS Web: http://www.pfsweb.com/blog/4-emerging-ecommerce-technology-innovations/</w:t>
+              </w:r>
+            </w:p>
+            <w:p>
+              <w:pPr>
+                <w:pStyle w:val="Bibliography"/>
+                <w:ind w:left="720" w:hanging="720"/>
+                <w:rPr>
+                  <w:noProof/>
+                </w:rPr>
+              </w:pPr>
+              <w:r>
+                <w:rPr>
+                  <w:noProof/>
+                </w:rPr>
+                <w:t xml:space="preserve">Gary, H. (2017, November 22). </w:t>
+              </w:r>
+              <w:r>
+                <w:rPr>
+                  <w:i/>
+                  <w:iCs/>
+                  <w:noProof/>
+                </w:rPr>
+                <w:t>15 Must-Have Features for E-commerce Sites</w:t>
+              </w:r>
+              <w:r>
+                <w:rPr>
+                  <w:noProof/>
+                </w:rPr>
+                <w:t>. Retrieved from Search Engine Journal: https://www.searchenginejournal.com/15-must-have-features-for-e-commerce-sites/181974/</w:t>
+              </w:r>
+            </w:p>
+            <w:p>
+              <w:pPr>
+                <w:pStyle w:val="Bibliography"/>
+                <w:ind w:left="720" w:hanging="720"/>
+                <w:rPr>
+                  <w:noProof/>
+                </w:rPr>
+              </w:pPr>
+              <w:r>
+                <w:rPr>
+                  <w:noProof/>
+                </w:rPr>
+                <w:t xml:space="preserve">Investopedia. (2017, November 20). </w:t>
+              </w:r>
+              <w:r>
+                <w:rPr>
+                  <w:i/>
+                  <w:iCs/>
+                  <w:noProof/>
+                </w:rPr>
+                <w:t>Business To Consumer - B To C</w:t>
+              </w:r>
+              <w:r>
+                <w:rPr>
+                  <w:noProof/>
+                </w:rPr>
+                <w:t>. Retrieved from Investopedia: https://www.investopedia.com/terms/b/btoc.asp</w:t>
+              </w:r>
+            </w:p>
+            <w:p>
+              <w:pPr>
+                <w:pStyle w:val="Bibliography"/>
+                <w:ind w:left="720" w:hanging="720"/>
+                <w:rPr>
+                  <w:noProof/>
+                </w:rPr>
+              </w:pPr>
+              <w:r>
+                <w:rPr>
+                  <w:noProof/>
+                </w:rPr>
+                <w:t xml:space="preserve">Miva. (2017, November 26). </w:t>
+              </w:r>
+              <w:r>
+                <w:rPr>
+                  <w:i/>
+                  <w:iCs/>
+                  <w:noProof/>
+                </w:rPr>
+                <w:t>The History Of Ecommerce: How Did It All Begin?</w:t>
+              </w:r>
+              <w:r>
+                <w:rPr>
+                  <w:noProof/>
+                </w:rPr>
+                <w:t xml:space="preserve"> Retrieved from Miva: https://www.miva.com/blog/the-history-of-ecommerce-how-did-it-all-begin/</w:t>
+              </w:r>
+            </w:p>
+            <w:p>
+              <w:pPr>
+                <w:pStyle w:val="Bibliography"/>
+                <w:ind w:left="720" w:hanging="720"/>
+                <w:rPr>
+                  <w:noProof/>
+                </w:rPr>
+              </w:pPr>
+              <w:r>
+                <w:rPr>
+                  <w:noProof/>
+                </w:rPr>
+                <w:t xml:space="preserve">Nicole, F. (2016, April 5). </w:t>
+              </w:r>
+              <w:r>
+                <w:rPr>
+                  <w:i/>
+                  <w:iCs/>
+                  <w:noProof/>
+                </w:rPr>
+                <w:t>4 Issues Your E-Commerce Business Needs to Address</w:t>
+              </w:r>
+              <w:r>
+                <w:rPr>
+                  <w:noProof/>
+                </w:rPr>
+                <w:t>. Retrieved from Business News Daily: https://www.businessnewsdaily.com/8947-research-roundup-ecommerce-issues.html</w:t>
+              </w:r>
+            </w:p>
+            <w:p>
+              <w:pPr>
+                <w:pStyle w:val="Bibliography"/>
+                <w:ind w:left="720" w:hanging="720"/>
+                <w:rPr>
+                  <w:noProof/>
+                </w:rPr>
+              </w:pPr>
+              <w:r>
+                <w:rPr>
+                  <w:noProof/>
+                </w:rPr>
+                <w:t xml:space="preserve">Nige, B. (2018, January 15). </w:t>
+              </w:r>
+              <w:r>
+                <w:rPr>
+                  <w:i/>
+                  <w:iCs/>
+                  <w:noProof/>
+                </w:rPr>
+                <w:t>Why Django?</w:t>
+              </w:r>
+              <w:r>
+                <w:rPr>
+                  <w:noProof/>
+                </w:rPr>
+                <w:t xml:space="preserve"> Retrieved from Django Book: https://djangobook.com/tutorials/why-django/</w:t>
+              </w:r>
+            </w:p>
+            <w:p>
+              <w:pPr>
+                <w:pStyle w:val="Bibliography"/>
+                <w:ind w:left="720" w:hanging="720"/>
+                <w:rPr>
+                  <w:noProof/>
+                </w:rPr>
+              </w:pPr>
+              <w:r>
+                <w:rPr>
+                  <w:noProof/>
+                </w:rPr>
+                <w:t xml:space="preserve">Opoku, J. (2017, November 25). </w:t>
+              </w:r>
+              <w:r>
+                <w:rPr>
+                  <w:i/>
+                  <w:iCs/>
+                  <w:noProof/>
+                </w:rPr>
+                <w:t>Setting up an e-commerce business in Ghana</w:t>
+              </w:r>
+              <w:r>
+                <w:rPr>
+                  <w:noProof/>
+                </w:rPr>
+                <w:t>. Retrieved from Sidekick Gh: https://www.sidekickgh.com/setting-up-an-e-commerce-business-in-ghana/</w:t>
+              </w:r>
+            </w:p>
+            <w:p>
+              <w:pPr>
+                <w:pStyle w:val="Bibliography"/>
+                <w:ind w:left="720" w:hanging="720"/>
+                <w:rPr>
+                  <w:noProof/>
+                </w:rPr>
+              </w:pPr>
+              <w:r>
+                <w:rPr>
+                  <w:noProof/>
+                </w:rPr>
+                <w:t xml:space="preserve">Opoku, J. (2017, October 17). </w:t>
+              </w:r>
+              <w:r>
+                <w:rPr>
+                  <w:i/>
+                  <w:iCs/>
+                  <w:noProof/>
+                </w:rPr>
+                <w:t>Why Responsive Websites are Awesome</w:t>
+              </w:r>
+              <w:r>
+                <w:rPr>
+                  <w:noProof/>
+                </w:rPr>
+                <w:t>. Retrieved from Sidekick Gh: https://www.sidekickgh.com/why-responsive-websites-are-awesome/</w:t>
+              </w:r>
+            </w:p>
+            <w:p>
+              <w:pPr>
+                <w:pStyle w:val="Bibliography"/>
+                <w:ind w:left="720" w:hanging="720"/>
+                <w:rPr>
+                  <w:noProof/>
+                </w:rPr>
+              </w:pPr>
+              <w:r>
+                <w:rPr>
+                  <w:noProof/>
+                </w:rPr>
+                <w:lastRenderedPageBreak/>
+                <w:t xml:space="preserve">Post, J. (2017, December 19). </w:t>
+              </w:r>
+              <w:r>
+                <w:rPr>
+                  <w:i/>
+                  <w:iCs/>
+                  <w:noProof/>
+                </w:rPr>
+                <w:t>How to Beat 4 Big Challenges for Small E-Commerce Retailers</w:t>
+              </w:r>
+              <w:r>
+                <w:rPr>
+                  <w:noProof/>
+                </w:rPr>
+                <w:t>. Retrieved December 19, 2017, from Business News Daily: https://www.businessnewsdaily.com/6028-small-ecommerce-challenges.html</w:t>
+              </w:r>
+            </w:p>
+            <w:p>
+              <w:pPr>
+                <w:pStyle w:val="Bibliography"/>
+                <w:ind w:left="720" w:hanging="720"/>
+                <w:rPr>
+                  <w:noProof/>
+                </w:rPr>
+              </w:pPr>
+              <w:r>
+                <w:rPr>
+                  <w:noProof/>
+                </w:rPr>
+                <w:t xml:space="preserve">Rajkumar. (2018, April 05). </w:t>
+              </w:r>
+              <w:r>
+                <w:rPr>
+                  <w:i/>
+                  <w:iCs/>
+                  <w:noProof/>
+                </w:rPr>
+                <w:t>Software Architecture: One-Tier, Two-Tier, Three Tier, N Tier</w:t>
+              </w:r>
+              <w:r>
+                <w:rPr>
+                  <w:noProof/>
+                </w:rPr>
+                <w:t>. Retrieved from SoftwareTestingMaterial: https://www.softwaretestingmaterial.com/software-architecture/</w:t>
+              </w:r>
+            </w:p>
+            <w:p>
+              <w:pPr>
+                <w:pStyle w:val="Bibliography"/>
+                <w:ind w:left="720" w:hanging="720"/>
+                <w:rPr>
+                  <w:noProof/>
+                </w:rPr>
+              </w:pPr>
+              <w:r>
+                <w:rPr>
+                  <w:noProof/>
+                </w:rPr>
+                <w:t xml:space="preserve">Sheppy. (2018, January 17). </w:t>
+              </w:r>
+              <w:r>
+                <w:rPr>
+                  <w:i/>
+                  <w:iCs/>
+                  <w:noProof/>
+                </w:rPr>
+                <w:t>CSS: Cascading Style Sheets</w:t>
+              </w:r>
+              <w:r>
+                <w:rPr>
+                  <w:noProof/>
+                </w:rPr>
+                <w:t>. Retrieved from MDN web docs: https://developer.mozilla.org/en-US/docs/Web/CSS</w:t>
+              </w:r>
+            </w:p>
+            <w:p>
+              <w:pPr>
+                <w:pStyle w:val="Bibliography"/>
+                <w:ind w:left="720" w:hanging="720"/>
+                <w:rPr>
+                  <w:noProof/>
+                </w:rPr>
+              </w:pPr>
+              <w:r>
+                <w:rPr>
+                  <w:noProof/>
+                </w:rPr>
+                <w:t xml:space="preserve">Smith, L. (2018, January 25). </w:t>
+              </w:r>
+              <w:r>
+                <w:rPr>
+                  <w:i/>
+                  <w:iCs/>
+                  <w:noProof/>
+                </w:rPr>
+                <w:t>What PostgreSQL has over other open source SQL databases: Part I</w:t>
+              </w:r>
+              <w:r>
+                <w:rPr>
+                  <w:noProof/>
+                </w:rPr>
+                <w:t>. Retrieved from Compose: https://www.compose.com/articles/what-postgresql-has-over-other-open-source-sql-databases/</w:t>
+              </w:r>
+            </w:p>
+            <w:p>
+              <w:pPr>
+                <w:pStyle w:val="Bibliography"/>
+                <w:ind w:left="720" w:hanging="720"/>
+                <w:rPr>
+                  <w:noProof/>
+                </w:rPr>
+              </w:pPr>
+              <w:r>
+                <w:rPr>
+                  <w:noProof/>
+                </w:rPr>
+                <w:t xml:space="preserve">Tawiah, A. (2017, November 22). </w:t>
+              </w:r>
+              <w:r>
+                <w:rPr>
+                  <w:i/>
+                  <w:iCs/>
+                  <w:noProof/>
+                </w:rPr>
+                <w:t>Ghana’s Top 12 eCommerce Websites</w:t>
+              </w:r>
+              <w:r>
+                <w:rPr>
+                  <w:noProof/>
+                </w:rPr>
+                <w:t>. Retrieved from IT News Africa : http://www.itnewsafrica.com/2015/09/ghanas-top-12-ecommerce-websites/</w:t>
+              </w:r>
+            </w:p>
+            <w:p>
+              <w:pPr>
+                <w:pStyle w:val="Bibliography"/>
+                <w:ind w:left="720" w:hanging="720"/>
+                <w:rPr>
+                  <w:noProof/>
+                </w:rPr>
+              </w:pPr>
+              <w:r>
+                <w:rPr>
+                  <w:noProof/>
+                </w:rPr>
+                <w:t xml:space="preserve">Team, P. C. (2017, November 23). </w:t>
+              </w:r>
+              <w:r>
+                <w:rPr>
+                  <w:i/>
+                  <w:iCs/>
+                  <w:noProof/>
+                </w:rPr>
+                <w:t>7 Key Features Online Shoppers Demand From an Online Store</w:t>
+              </w:r>
+              <w:r>
+                <w:rPr>
+                  <w:noProof/>
+                </w:rPr>
+                <w:t>. Retrieved from PinnacleCart: https://www.pinnaclecart.com/blog/7-key-features-online-shoppers-demand-from-an-online-store/</w:t>
+              </w:r>
+            </w:p>
+            <w:p>
+              <w:pPr>
+                <w:pStyle w:val="Bibliography"/>
+                <w:ind w:left="720" w:hanging="720"/>
+                <w:rPr>
+                  <w:noProof/>
+                </w:rPr>
+              </w:pPr>
+              <w:r>
+                <w:rPr>
+                  <w:noProof/>
+                </w:rPr>
+                <w:t xml:space="preserve">Wikibooks. (2017, December 21). </w:t>
+              </w:r>
+              <w:r>
+                <w:rPr>
+                  <w:i/>
+                  <w:iCs/>
+                  <w:noProof/>
+                </w:rPr>
+                <w:t>Introduction to Computer Information Systems/E-Commerce</w:t>
+              </w:r>
+              <w:r>
+                <w:rPr>
+                  <w:noProof/>
+                </w:rPr>
+                <w:t>. Retrieved from Wikibooks: https://en.wikibooks.org/wiki/Introduction_to_Computer_Information_Systems/E-Commerce#Manufacturer_and_E-Tailer_Sites</w:t>
               </w:r>
             </w:p>
             <w:p>
@@ -1223,6 +2577,7 @@
             <w:showingPlcHdr/>
             <w:bibliography/>
           </w:sdtPr>
+          <w:sdtEndPr/>
           <w:sdtContent>
             <w:p>
               <w:r>
@@ -1233,385 +2588,6 @@
         </w:sdt>
       </w:sdtContent>
     </w:sdt>
-    <w:p>
-      <w:pPr>
-        <w:pStyle w:val="NormalWeb"/>
-        <w:ind w:left="720"/>
-      </w:pPr>
-      <w:hyperlink r:id="rId6" w:history="1">
-        <w:r>
-          <w:rPr>
-            <w:rStyle w:val="Hyperlink"/>
-          </w:rPr>
-          <w:t>https://www.businessnewsdaily.com/6028-small-ecommerce-challenges.html</w:t>
-        </w:r>
-      </w:hyperlink>
-    </w:p>
-    <w:p>
-      <w:pPr>
-        <w:pStyle w:val="NormalWeb"/>
-        <w:ind w:left="720"/>
-        <w:rPr>
-          <w:rStyle w:val="Hyperlink"/>
-        </w:rPr>
-      </w:pPr>
-      <w:hyperlink r:id="rId7" w:history="1">
-        <w:r>
-          <w:rPr>
-            <w:rStyle w:val="Hyperlink"/>
-          </w:rPr>
-          <w:t>https://www.investopedia.com/terms/b/btoc.asp</w:t>
-        </w:r>
-      </w:hyperlink>
-      <w:bookmarkStart w:id="0" w:name="_GoBack"/>
-      <w:bookmarkEnd w:id="0"/>
-    </w:p>
-    <w:p>
-      <w:pPr>
-        <w:pStyle w:val="NormalWeb"/>
-        <w:ind w:left="720"/>
-      </w:pPr>
-      <w:r>
-        <w:rPr>
-          <w:noProof/>
-        </w:rPr>
-        <w:t xml:space="preserve"> </w:t>
-      </w:r>
-      <w:hyperlink r:id="rId8" w:history="1">
-        <w:r>
-          <w:rPr>
-            <w:rStyle w:val="Hyperlink"/>
-            <w:noProof/>
-          </w:rPr>
-          <w:t>https://www.businessnewsdaily.com/8947-research-roundup-ecommerce-issues.html</w:t>
-        </w:r>
-      </w:hyperlink>
-      <w:r>
-        <w:rPr>
-          <w:noProof/>
-          <w:u w:val="single"/>
-        </w:rPr>
-        <w:t xml:space="preserve"> </w:t>
-      </w:r>
-    </w:p>
-    <w:p>
-      <w:pPr>
-        <w:pStyle w:val="NormalWeb"/>
-        <w:ind w:left="720"/>
-      </w:pPr>
-      <w:hyperlink r:id="rId9" w:anchor="Manufacturer_and_E-Tailer_Sites" w:history="1">
-        <w:r>
-          <w:rPr>
-            <w:rStyle w:val="Hyperlink"/>
-          </w:rPr>
-          <w:t>https://en.wikibooks.org/wiki/Introduction_to_Computer_Information_Systems/E-Commerce#Manufacturer_and_E-Tailer_Sites</w:t>
-        </w:r>
-      </w:hyperlink>
-    </w:p>
-    <w:p>
-      <w:pPr>
-        <w:pStyle w:val="NormalWeb"/>
-        <w:ind w:left="720"/>
-      </w:pPr>
-      <w:hyperlink r:id="rId10" w:history="1">
-        <w:r>
-          <w:rPr>
-            <w:rStyle w:val="Hyperlink"/>
-          </w:rPr>
-          <w:t>http://www.itnewsafrica.com/2015/09/ghanas-top-12-ecommerce-websites/</w:t>
-        </w:r>
-      </w:hyperlink>
-    </w:p>
-    <w:p>
-      <w:pPr>
-        <w:pStyle w:val="NormalWeb"/>
-        <w:ind w:left="720"/>
-      </w:pPr>
-      <w:hyperlink r:id="rId11" w:history="1">
-        <w:r>
-          <w:rPr>
-            <w:rStyle w:val="Hyperlink"/>
-          </w:rPr>
-          <w:t>https://www.modernghana.com/news/640481/ecommerce-report-ghanas-top-20-ecommerce-websites.html</w:t>
-        </w:r>
-      </w:hyperlink>
-    </w:p>
-    <w:p>
-      <w:pPr>
-        <w:pStyle w:val="NormalWeb"/>
-        <w:ind w:left="720"/>
-      </w:pPr>
-      <w:hyperlink r:id="rId12" w:history="1">
-        <w:r>
-          <w:rPr>
-            <w:rStyle w:val="Hyperlink"/>
-          </w:rPr>
-          <w:t>https://www.sidekickgh.com/setting-up-an-e-commerce-business-in-ghana/</w:t>
-        </w:r>
-      </w:hyperlink>
-    </w:p>
-    <w:p>
-      <w:pPr>
-        <w:pStyle w:val="NormalWeb"/>
-        <w:ind w:left="720"/>
-      </w:pPr>
-      <w:hyperlink r:id="rId13" w:history="1">
-        <w:r>
-          <w:rPr>
-            <w:rStyle w:val="Hyperlink"/>
-          </w:rPr>
-          <w:t>http://www.sidekickgh.com/why-responsive-websites-are-awesome/</w:t>
-        </w:r>
-      </w:hyperlink>
-    </w:p>
-    <w:p>
-      <w:pPr>
-        <w:pStyle w:val="NormalWeb"/>
-        <w:ind w:left="720"/>
-      </w:pPr>
-      <w:hyperlink r:id="rId14" w:history="1">
-        <w:r>
-          <w:rPr>
-            <w:rStyle w:val="Hyperlink"/>
-          </w:rPr>
-          <w:t>https://www.graphic.com.gh/features/opinion/how-can-e-commerce-transform-your-business.html</w:t>
-        </w:r>
-      </w:hyperlink>
-    </w:p>
-    <w:p>
-      <w:pPr>
-        <w:pStyle w:val="NormalWeb"/>
-        <w:ind w:left="720"/>
-        <w:rPr>
-          <w:rStyle w:val="Hyperlink"/>
-        </w:rPr>
-      </w:pPr>
-      <w:hyperlink r:id="rId15" w:history="1">
-        <w:r>
-          <w:rPr>
-            <w:rStyle w:val="Hyperlink"/>
-          </w:rPr>
-          <w:t>https://www.ghanaweb.com/GhanaHomePage/NewsArchive/Breakthrough-of-E-commerce-in-Ghana-347247</w:t>
-        </w:r>
-      </w:hyperlink>
-    </w:p>
-    <w:p>
-      <w:pPr>
-        <w:pStyle w:val="NormalWeb"/>
-        <w:ind w:left="720"/>
-        <w:rPr>
-          <w:rStyle w:val="Hyperlink"/>
-        </w:rPr>
-      </w:pPr>
-    </w:p>
-    <w:p>
-      <w:pPr>
-        <w:pStyle w:val="NormalWeb"/>
-        <w:ind w:left="720"/>
-      </w:pPr>
-      <w:hyperlink r:id="rId16" w:history="1">
-        <w:r>
-          <w:rPr>
-            <w:rStyle w:val="Hyperlink"/>
-          </w:rPr>
-          <w:t>https://www.miva.com/blog/the-history-of-ecommerce-how-did-it-all-begin/</w:t>
-        </w:r>
-      </w:hyperlink>
-      <w:r>
-        <w:t xml:space="preserve"> </w:t>
-      </w:r>
-    </w:p>
-    <w:p>
-      <w:pPr>
-        <w:pStyle w:val="NormalWeb"/>
-        <w:ind w:left="720"/>
-      </w:pPr>
-      <w:hyperlink r:id="rId17" w:history="1">
-        <w:r>
-          <w:rPr>
-            <w:rStyle w:val="Hyperlink"/>
-          </w:rPr>
-          <w:t>http://10ecommercetrends.com/</w:t>
-        </w:r>
-      </w:hyperlink>
-      <w:r>
-        <w:t xml:space="preserve"> </w:t>
-      </w:r>
-    </w:p>
-    <w:p>
-      <w:pPr>
-        <w:pStyle w:val="NormalWeb"/>
-        <w:ind w:left="720"/>
-      </w:pPr>
-      <w:hyperlink r:id="rId18" w:history="1">
-        <w:r>
-          <w:rPr>
-            <w:rStyle w:val="Hyperlink"/>
-          </w:rPr>
-          <w:t>http://www.pfsweb.com/blog/4-emerging-ecommerce-technology-innovations/</w:t>
-        </w:r>
-      </w:hyperlink>
-      <w:r>
-        <w:t xml:space="preserve"> </w:t>
-      </w:r>
-    </w:p>
-    <w:p>
-      <w:pPr>
-        <w:pStyle w:val="NormalWeb"/>
-        <w:ind w:left="720"/>
-        <w:rPr>
-          <w:rStyle w:val="Hyperlink"/>
-        </w:rPr>
-      </w:pPr>
-      <w:hyperlink r:id="rId19" w:history="1">
-        <w:r>
-          <w:rPr>
-            <w:rStyle w:val="Hyperlink"/>
-          </w:rPr>
-          <w:t>https://armworldwide.com/e-commerce-tech-trends/</w:t>
-        </w:r>
-      </w:hyperlink>
-    </w:p>
-    <w:p>
-      <w:pPr>
-        <w:pStyle w:val="NormalWeb"/>
-        <w:ind w:left="720"/>
-      </w:pPr>
-      <w:hyperlink r:id="rId20" w:history="1">
-        <w:r>
-          <w:rPr>
-            <w:rStyle w:val="Hyperlink"/>
-          </w:rPr>
-          <w:t>http://www.bwd.co.za/blog/the-20-most-important-features-of-an-e-commerce-website/</w:t>
-        </w:r>
-      </w:hyperlink>
-      <w:r>
-        <w:t xml:space="preserve"> </w:t>
-      </w:r>
-    </w:p>
-    <w:p>
-      <w:pPr>
-        <w:pStyle w:val="NormalWeb"/>
-        <w:ind w:left="720"/>
-      </w:pPr>
-      <w:hyperlink r:id="rId21" w:history="1">
-        <w:r>
-          <w:rPr>
-            <w:rStyle w:val="Hyperlink"/>
-          </w:rPr>
-          <w:t>https://www.pinnaclecart.com/blog/7-key-features-online-shoppers-demand-from-an-online-store/</w:t>
-        </w:r>
-      </w:hyperlink>
-      <w:r>
-        <w:t xml:space="preserve"> </w:t>
-      </w:r>
-    </w:p>
-    <w:p>
-      <w:pPr>
-        <w:pStyle w:val="NormalWeb"/>
-        <w:ind w:left="720"/>
-      </w:pPr>
-      <w:hyperlink r:id="rId22" w:history="1">
-        <w:r>
-          <w:rPr>
-            <w:rStyle w:val="Hyperlink"/>
-          </w:rPr>
-          <w:t>https://www.searchenginejournal.com/15-must-have-features-for-e-commerce-sites/181974/</w:t>
-        </w:r>
-      </w:hyperlink>
-      <w:r>
-        <w:t xml:space="preserve"> </w:t>
-      </w:r>
-    </w:p>
-    <w:p>
-      <w:pPr>
-        <w:pStyle w:val="NormalWeb"/>
-        <w:ind w:left="720"/>
-      </w:pPr>
-    </w:p>
-    <w:p>
-      <w:pPr>
-        <w:pStyle w:val="NormalWeb"/>
-        <w:ind w:left="720"/>
-      </w:pPr>
-      <w:r>
-        <w:t>Why Django</w:t>
-      </w:r>
-    </w:p>
-    <w:p>
-      <w:pPr>
-        <w:pStyle w:val="NormalWeb"/>
-        <w:ind w:left="720"/>
-      </w:pPr>
-      <w:hyperlink r:id="rId23" w:history="1">
-        <w:r>
-          <w:rPr>
-            <w:rStyle w:val="Hyperlink"/>
-          </w:rPr>
-          <w:t>https://djangobook.com/tutorials/why-django/</w:t>
-        </w:r>
-      </w:hyperlink>
-      <w:r>
-        <w:t xml:space="preserve"> </w:t>
-      </w:r>
-    </w:p>
-    <w:p>
-      <w:pPr>
-        <w:pStyle w:val="NormalWeb"/>
-        <w:ind w:left="720"/>
-      </w:pPr>
-      <w:hyperlink r:id="rId24" w:history="1">
-        <w:r>
-          <w:rPr>
-            <w:rStyle w:val="Hyperlink"/>
-          </w:rPr>
-          <w:t>https://djangostars.com/blog/why-we-use-django-framework/</w:t>
-        </w:r>
-      </w:hyperlink>
-      <w:r>
-        <w:t xml:space="preserve"> </w:t>
-      </w:r>
-    </w:p>
-    <w:p>
-      <w:pPr>
-        <w:pStyle w:val="NormalWeb"/>
-        <w:ind w:left="720"/>
-      </w:pPr>
-      <w:hyperlink r:id="rId25" w:history="1">
-        <w:r>
-          <w:rPr>
-            <w:rStyle w:val="Hyperlink"/>
-          </w:rPr>
-          <w:t>https://developer.mozilla.org/en-US/docs/Web/CSS</w:t>
-        </w:r>
-      </w:hyperlink>
-      <w:r>
-        <w:t xml:space="preserve"> </w:t>
-      </w:r>
-    </w:p>
-    <w:p>
-      <w:pPr>
-        <w:pStyle w:val="NormalWeb"/>
-        <w:ind w:left="720"/>
-      </w:pPr>
-      <w:hyperlink r:id="rId26" w:history="1">
-        <w:r>
-          <w:rPr>
-            <w:rStyle w:val="Hyperlink"/>
-          </w:rPr>
-          <w:t>https://www.compose.com/articles/what-postgresql-has-over-other-open-source-sql-databases/</w:t>
-        </w:r>
-      </w:hyperlink>
-      <w:r>
-        <w:t xml:space="preserve"> </w:t>
-      </w:r>
-    </w:p>
-    <w:p>
-      <w:pPr>
-        <w:pStyle w:val="NormalWeb"/>
-        <w:ind w:left="720"/>
-      </w:pPr>
-    </w:p>
     <w:p>
       <w:pPr>
         <w:pStyle w:val="NormalWeb"/>
@@ -1630,6 +2606,7 @@
     <w:p/>
     <w:p/>
     <w:p/>
+    <w:bookmarkEnd w:id="0"/>
     <w:p>
       <w:pPr>
         <w:rPr>
@@ -1647,6 +2624,44 @@
     </w:sectPr>
   </w:body>
 </w:document>
+</file>
+
+<file path=word/endnotes.xml><?xml version="1.0" encoding="utf-8"?>
+<w:endnotes xmlns:wpc="http://schemas.microsoft.com/office/word/2010/wordprocessingCanvas" xmlns:cx="http://schemas.microsoft.com/office/drawing/2014/chartex" xmlns:cx1="http://schemas.microsoft.com/office/drawing/2015/9/8/chartex" xmlns:cx2="http://schemas.microsoft.com/office/drawing/2015/10/21/chartex" xmlns:cx3="http://schemas.microsoft.com/office/drawing/2016/5/9/chartex" xmlns:cx4="http://schemas.microsoft.com/office/drawing/2016/5/10/chartex" xmlns:cx5="http://schemas.microsoft.com/office/drawing/2016/5/11/chartex" xmlns:cx6="http://schemas.microsoft.com/office/drawing/2016/5/12/chartex" xmlns:cx7="http://schemas.microsoft.com/office/drawing/2016/5/13/chartex" xmlns:cx8="http://schemas.microsoft.com/office/drawing/2016/5/14/chartex" xmlns:mc="http://schemas.openxmlformats.org/markup-compatibility/2006" xmlns:aink="http://schemas.microsoft.com/office/drawing/2016/ink" xmlns:am3d="http://schemas.microsoft.com/office/drawing/2017/model3d" xmlns:o="urn:schemas-microsoft-com:office:office" xmlns:r="http://schemas.openxmlformats.org/officeDocument/2006/relationships" xmlns:m="http://schemas.openxmlformats.org/officeDocument/2006/math" xmlns:v="urn:schemas-microsoft-com:vml" xmlns:wp14="http://schemas.microsoft.com/office/word/2010/wordprocessingDrawing" xmlns:wp="http://schemas.openxmlformats.org/drawingml/2006/wordprocessingDrawing" xmlns:w10="urn:schemas-microsoft-com:office:word" xmlns:w="http://schemas.openxmlformats.org/wordprocessingml/2006/main" xmlns:w14="http://schemas.microsoft.com/office/word/2010/wordml" xmlns:w15="http://schemas.microsoft.com/office/word/2012/wordml" xmlns:w16cid="http://schemas.microsoft.com/office/word/2016/wordml/cid" xmlns:w16se="http://schemas.microsoft.com/office/word/2015/wordml/symex" xmlns:wpg="http://schemas.microsoft.com/office/word/2010/wordprocessingGroup" xmlns:wpi="http://schemas.microsoft.com/office/word/2010/wordprocessingInk" xmlns:wne="http://schemas.microsoft.com/office/word/2006/wordml" xmlns:wps="http://schemas.microsoft.com/office/word/2010/wordprocessingShape" mc:Ignorable="w14 w15 w16se w16cid wp14">
+  <w:endnote w:type="separator" w:id="-1">
+    <w:p>
+      <w:r>
+        <w:separator/>
+      </w:r>
+    </w:p>
+  </w:endnote>
+  <w:endnote w:type="continuationSeparator" w:id="0">
+    <w:p>
+      <w:r>
+        <w:continuationSeparator/>
+      </w:r>
+    </w:p>
+  </w:endnote>
+</w:endnotes>
+</file>
+
+<file path=word/footnotes.xml><?xml version="1.0" encoding="utf-8"?>
+<w:footnotes xmlns:wpc="http://schemas.microsoft.com/office/word/2010/wordprocessingCanvas" xmlns:cx="http://schemas.microsoft.com/office/drawing/2014/chartex" xmlns:cx1="http://schemas.microsoft.com/office/drawing/2015/9/8/chartex" xmlns:cx2="http://schemas.microsoft.com/office/drawing/2015/10/21/chartex" xmlns:cx3="http://schemas.microsoft.com/office/drawing/2016/5/9/chartex" xmlns:cx4="http://schemas.microsoft.com/office/drawing/2016/5/10/chartex" xmlns:cx5="http://schemas.microsoft.com/office/drawing/2016/5/11/chartex" xmlns:cx6="http://schemas.microsoft.com/office/drawing/2016/5/12/chartex" xmlns:cx7="http://schemas.microsoft.com/office/drawing/2016/5/13/chartex" xmlns:cx8="http://schemas.microsoft.com/office/drawing/2016/5/14/chartex" xmlns:mc="http://schemas.openxmlformats.org/markup-compatibility/2006" xmlns:aink="http://schemas.microsoft.com/office/drawing/2016/ink" xmlns:am3d="http://schemas.microsoft.com/office/drawing/2017/model3d" xmlns:o="urn:schemas-microsoft-com:office:office" xmlns:r="http://schemas.openxmlformats.org/officeDocument/2006/relationships" xmlns:m="http://schemas.openxmlformats.org/officeDocument/2006/math" xmlns:v="urn:schemas-microsoft-com:vml" xmlns:wp14="http://schemas.microsoft.com/office/word/2010/wordprocessingDrawing" xmlns:wp="http://schemas.openxmlformats.org/drawingml/2006/wordprocessingDrawing" xmlns:w10="urn:schemas-microsoft-com:office:word" xmlns:w="http://schemas.openxmlformats.org/wordprocessingml/2006/main" xmlns:w14="http://schemas.microsoft.com/office/word/2010/wordml" xmlns:w15="http://schemas.microsoft.com/office/word/2012/wordml" xmlns:w16cid="http://schemas.microsoft.com/office/word/2016/wordml/cid" xmlns:w16se="http://schemas.microsoft.com/office/word/2015/wordml/symex" xmlns:wpg="http://schemas.microsoft.com/office/word/2010/wordprocessingGroup" xmlns:wpi="http://schemas.microsoft.com/office/word/2010/wordprocessingInk" xmlns:wne="http://schemas.microsoft.com/office/word/2006/wordml" xmlns:wps="http://schemas.microsoft.com/office/word/2010/wordprocessingShape" mc:Ignorable="w14 w15 w16se w16cid wp14">
+  <w:footnote w:type="separator" w:id="-1">
+    <w:p>
+      <w:r>
+        <w:separator/>
+      </w:r>
+    </w:p>
+  </w:footnote>
+  <w:footnote w:type="continuationSeparator" w:id="0">
+    <w:p>
+      <w:r>
+        <w:continuationSeparator/>
+      </w:r>
+    </w:p>
+  </w:footnote>
+</w:footnotes>
 </file>
 
 <file path=word/numbering.xml><?xml version="1.0" encoding="utf-8"?>
@@ -2562,6 +3577,58 @@
       <w:shd w:val="clear" w:color="auto" w:fill="E6E6E6"/>
     </w:rPr>
   </w:style>
+  <w:style w:type="paragraph" w:styleId="Header">
+    <w:name w:val="header"/>
+    <w:basedOn w:val="Normal"/>
+    <w:link w:val="HeaderChar"/>
+    <w:uiPriority w:val="99"/>
+    <w:unhideWhenUsed/>
+    <w:rsid w:val="002E24B8"/>
+    <w:pPr>
+      <w:tabs>
+        <w:tab w:val="center" w:pos="4680"/>
+        <w:tab w:val="right" w:pos="9360"/>
+      </w:tabs>
+    </w:pPr>
+  </w:style>
+  <w:style w:type="character" w:customStyle="1" w:styleId="HeaderChar">
+    <w:name w:val="Header Char"/>
+    <w:basedOn w:val="DefaultParagraphFont"/>
+    <w:link w:val="Header"/>
+    <w:uiPriority w:val="99"/>
+    <w:rsid w:val="002E24B8"/>
+    <w:rPr>
+      <w:rFonts w:ascii="Calibri" w:eastAsia="Calibri" w:hAnsi="Calibri" w:cs="Arial"/>
+      <w:sz w:val="20"/>
+      <w:szCs w:val="20"/>
+    </w:rPr>
+  </w:style>
+  <w:style w:type="paragraph" w:styleId="Footer">
+    <w:name w:val="footer"/>
+    <w:basedOn w:val="Normal"/>
+    <w:link w:val="FooterChar"/>
+    <w:uiPriority w:val="99"/>
+    <w:unhideWhenUsed/>
+    <w:rsid w:val="002E24B8"/>
+    <w:pPr>
+      <w:tabs>
+        <w:tab w:val="center" w:pos="4680"/>
+        <w:tab w:val="right" w:pos="9360"/>
+      </w:tabs>
+    </w:pPr>
+  </w:style>
+  <w:style w:type="character" w:customStyle="1" w:styleId="FooterChar">
+    <w:name w:val="Footer Char"/>
+    <w:basedOn w:val="DefaultParagraphFont"/>
+    <w:link w:val="Footer"/>
+    <w:uiPriority w:val="99"/>
+    <w:rsid w:val="002E24B8"/>
+    <w:rPr>
+      <w:rFonts w:ascii="Calibri" w:eastAsia="Calibri" w:hAnsi="Calibri" w:cs="Arial"/>
+      <w:sz w:val="20"/>
+      <w:szCs w:val="20"/>
+    </w:rPr>
+  </w:style>
 </w:styles>
 </file>
 
@@ -2861,41 +3928,441 @@
 </file>
 
 <file path=customXml/item1.xml><?xml version="1.0" encoding="utf-8"?>
-<b:Sources xmlns:b="http://schemas.openxmlformats.org/officeDocument/2006/bibliography" xmlns="http://schemas.openxmlformats.org/officeDocument/2006/bibliography" SelectedStyle="\HarvardAnglia2008OfficeOnline.xsl" StyleName="Harvard - Anglia" Version="2008">
+<b:Sources xmlns:b="http://schemas.openxmlformats.org/officeDocument/2006/bibliography" xmlns="http://schemas.openxmlformats.org/officeDocument/2006/bibliography" SelectedStyle="\APASixthEditionOfficeOnline.xsl" StyleName="APA" Version="6">
   <b:Source>
-    <b:Tag>Nic17</b:Tag>
+    <b:Tag>Jen17</b:Tag>
     <b:SourceType>InternetSite</b:SourceType>
-    <b:Guid>{D889604D-4A5A-44CC-B138-21F4DEDA6764}</b:Guid>
-    <b:Title>Business News Daily </b:Title>
-    <b:Year>2017</b:Year>
+    <b:Guid>{BF4B24BC-DEE6-4028-B416-3A3BC0CCDF1E}</b:Guid>
     <b:Author>
       <b:Author>
         <b:NameList>
           <b:Person>
-            <b:Last>Fallon</b:Last>
-            <b:First>Nicole</b:First>
+            <b:Last>Post</b:Last>
+            <b:First>Jennifer</b:First>
           </b:Person>
         </b:NameList>
       </b:Author>
     </b:Author>
+    <b:Title>How to Beat 4 Big Challenges for Small E-Commerce Retailers</b:Title>
+    <b:Year>2017</b:Year>
     <b:YearAccessed>2017</b:YearAccessed>
-    <b:MonthAccessed>November</b:MonthAccessed>
-    <b:DayAccessed>11</b:DayAccessed>
-    <b:URL>https://www.businessnewsdaily.com/8947-research-roundup-ecommerce-issues.html</b:URL>
+    <b:MonthAccessed>December</b:MonthAccessed>
+    <b:DayAccessed>19</b:DayAccessed>
+    <b:URL>https://www.businessnewsdaily.com/6028-small-ecommerce-challenges.html</b:URL>
+    <b:InternetSiteTitle>Business News Daily</b:InternetSiteTitle>
+    <b:Month>December</b:Month>
+    <b:Day>19</b:Day>
     <b:RefOrder>1</b:RefOrder>
   </b:Source>
   <b:Source>
-    <b:Tag>htt1</b:Tag>
+    <b:Tag>Nic16</b:Tag>
     <b:SourceType>InternetSite</b:SourceType>
-    <b:Guid>{B16F6785-6D01-4931-963C-F1E79914D57C}</b:Guid>
+    <b:Guid>{623FC4EB-024D-4042-B5D3-8BD6ECFA3658}</b:Guid>
+    <b:Author>
+      <b:Author>
+        <b:NameList>
+          <b:Person>
+            <b:Last>Nicole</b:Last>
+            <b:First>Fallon</b:First>
+          </b:Person>
+        </b:NameList>
+      </b:Author>
+    </b:Author>
+    <b:Title>4 Issues Your E-Commerce Business Needs to Address</b:Title>
+    <b:InternetSiteTitle>Business News Daily</b:InternetSiteTitle>
+    <b:Year>2016</b:Year>
+    <b:Month>April</b:Month>
+    <b:Day>5</b:Day>
+    <b:URL>https://www.businessnewsdaily.com/8947-research-roundup-ecommerce-issues.html</b:URL>
+    <b:RefOrder>2</b:RefOrder>
+  </b:Source>
+  <b:Source>
+    <b:Tag>Inv17</b:Tag>
+    <b:SourceType>InternetSite</b:SourceType>
+    <b:Guid>{836311CB-FCE1-4C96-949C-7CC424609D0C}</b:Guid>
+    <b:Author>
+      <b:Author>
+        <b:Corporate>Investopedia</b:Corporate>
+      </b:Author>
+    </b:Author>
+    <b:Title>Business To Consumer - B To C</b:Title>
+    <b:InternetSiteTitle>Investopedia</b:InternetSiteTitle>
+    <b:Year>2017</b:Year>
+    <b:Month>November</b:Month>
+    <b:Day>20</b:Day>
     <b:URL>https://www.investopedia.com/terms/b/btoc.asp</b:URL>
-    <b:RefOrder>2</b:RefOrder>
+    <b:RefOrder>3</b:RefOrder>
+  </b:Source>
+  <b:Source>
+    <b:Tag>Wik171</b:Tag>
+    <b:SourceType>InternetSite</b:SourceType>
+    <b:Guid>{ADC6C9DD-4A6D-4B93-8753-F46238DB8491}</b:Guid>
+    <b:Author>
+      <b:Author>
+        <b:Corporate>Wikibooks</b:Corporate>
+      </b:Author>
+    </b:Author>
+    <b:Title>Introduction to Computer Information Systems/E-Commerce</b:Title>
+    <b:InternetSiteTitle>Wikibooks</b:InternetSiteTitle>
+    <b:Year>2017</b:Year>
+    <b:Month>December</b:Month>
+    <b:Day>21</b:Day>
+    <b:URL>https://en.wikibooks.org/wiki/Introduction_to_Computer_Information_Systems/E-Commerce#Manufacturer_and_E-Tailer_Sites</b:URL>
+    <b:RefOrder>4</b:RefOrder>
+  </b:Source>
+  <b:Source>
+    <b:Tag>Ana17</b:Tag>
+    <b:SourceType>InternetSite</b:SourceType>
+    <b:Guid>{1F3F211F-F6DF-49F1-9E9A-FEAF9CC57FC7}</b:Guid>
+    <b:Author>
+      <b:Author>
+        <b:NameList>
+          <b:Person>
+            <b:Last>Tawiah</b:Last>
+            <b:First>Anang</b:First>
+          </b:Person>
+        </b:NameList>
+      </b:Author>
+    </b:Author>
+    <b:Title>Ghana’s Top 12 eCommerce Websites</b:Title>
+    <b:InternetSiteTitle> IT News Africa </b:InternetSiteTitle>
+    <b:Year>2017</b:Year>
+    <b:Month>November</b:Month>
+    <b:Day>22</b:Day>
+    <b:URL>http://www.itnewsafrica.com/2015/09/ghanas-top-12-ecommerce-websites/</b:URL>
+    <b:RefOrder>5</b:RefOrder>
+  </b:Source>
+  <b:Source>
+    <b:Tag>eCo17</b:Tag>
+    <b:SourceType>InternetSite</b:SourceType>
+    <b:Guid>{DAAB89C5-54F5-46C5-87FC-F78A36C4BEF4}</b:Guid>
+    <b:Title>eCommerce Report: Ghana’s Top 20 eCommerce Websites</b:Title>
+    <b:InternetSiteTitle>Modern Ghana</b:InternetSiteTitle>
+    <b:Year>2017</b:Year>
+    <b:Month>November</b:Month>
+    <b:Day>22</b:Day>
+    <b:URL>https://www.modernghana.com/news/640481/ecommerce-report-ghanas-top-20-ecommerce-websites.html</b:URL>
+    <b:RefOrder>6</b:RefOrder>
+  </b:Source>
+  <b:Source>
+    <b:Tag>Jef17</b:Tag>
+    <b:SourceType>InternetSite</b:SourceType>
+    <b:Guid>{E555ECEF-FA82-47A5-B333-91706446AC25}</b:Guid>
+    <b:Author>
+      <b:Author>
+        <b:NameList>
+          <b:Person>
+            <b:Last>Opoku</b:Last>
+            <b:First>Jeffery</b:First>
+          </b:Person>
+        </b:NameList>
+      </b:Author>
+    </b:Author>
+    <b:Title>Setting up an e-commerce business in Ghana</b:Title>
+    <b:InternetSiteTitle>Sidekick Gh</b:InternetSiteTitle>
+    <b:Year>2017</b:Year>
+    <b:Month>November</b:Month>
+    <b:Day>25</b:Day>
+    <b:URL>https://www.sidekickgh.com/setting-up-an-e-commerce-business-in-ghana/</b:URL>
+    <b:RefOrder>7</b:RefOrder>
+  </b:Source>
+  <b:Source>
+    <b:Tag>Jef171</b:Tag>
+    <b:SourceType>InternetSite</b:SourceType>
+    <b:Guid>{DAC043AF-21B8-41D7-A793-F05F7B1D951C}</b:Guid>
+    <b:Author>
+      <b:Author>
+        <b:NameList>
+          <b:Person>
+            <b:Last>Opoku</b:Last>
+            <b:First>Jeffery</b:First>
+          </b:Person>
+        </b:NameList>
+      </b:Author>
+    </b:Author>
+    <b:Title>Why Responsive Websites are Awesome</b:Title>
+    <b:InternetSiteTitle>Sidekick Gh</b:InternetSiteTitle>
+    <b:Year>2017</b:Year>
+    <b:Month>October</b:Month>
+    <b:Day>17</b:Day>
+    <b:URL>https://www.sidekickgh.com/why-responsive-websites-are-awesome/</b:URL>
+    <b:RefOrder>8</b:RefOrder>
+  </b:Source>
+  <b:Source>
+    <b:Tag>Kwa17</b:Tag>
+    <b:SourceType>InternetSite</b:SourceType>
+    <b:Guid>{ECFFED6F-7E94-4DB1-B93E-6FB3FF810DC3}</b:Guid>
+    <b:Author>
+      <b:Author>
+        <b:NameList>
+          <b:Person>
+            <b:Last>Ahiabenu</b:Last>
+            <b:First>Kwami</b:First>
+          </b:Person>
+        </b:NameList>
+      </b:Author>
+    </b:Author>
+    <b:Title>How can e-commerce transform your business?</b:Title>
+    <b:InternetSiteTitle>Graphic Online</b:InternetSiteTitle>
+    <b:Year>2017</b:Year>
+    <b:Month>November</b:Month>
+    <b:Day>15</b:Day>
+    <b:URL>https://www.graphic.com.gh/features/opinion/how-can-e-commerce-transform-your-business.html</b:URL>
+    <b:RefOrder>9</b:RefOrder>
+  </b:Source>
+  <b:Source>
+    <b:Tag>Pri17</b:Tag>
+    <b:SourceType>InternetSite</b:SourceType>
+    <b:Guid>{177EDF47-3499-4974-8EA4-914CF4606883}</b:Guid>
+    <b:Author>
+      <b:Author>
+        <b:NameList>
+          <b:Person>
+            <b:Last>Boampong</b:Last>
+            <b:First>Prince</b:First>
+            <b:Middle>Boakye</b:Middle>
+          </b:Person>
+        </b:NameList>
+      </b:Author>
+    </b:Author>
+    <b:Title>Breakthrough of E-commerce in Ghana</b:Title>
+    <b:InternetSiteTitle>Ghana Web</b:InternetSiteTitle>
+    <b:Year>2017</b:Year>
+    <b:Month>November</b:Month>
+    <b:Day>13</b:Day>
+    <b:URL>https://www.ghanaweb.com/GhanaHomePage/NewsArchive/Breakthrough-of-E-commerce-in-Ghana-347247</b:URL>
+    <b:RefOrder>10</b:RefOrder>
+  </b:Source>
+  <b:Source>
+    <b:Tag>Miv17</b:Tag>
+    <b:SourceType>InternetSite</b:SourceType>
+    <b:Guid>{4E79C6F0-B34C-45A6-90C6-D3559F8BC33B}</b:Guid>
+    <b:Author>
+      <b:Author>
+        <b:NameList>
+          <b:Person>
+            <b:Last>Miva</b:Last>
+          </b:Person>
+        </b:NameList>
+      </b:Author>
+    </b:Author>
+    <b:Title>The History Of Ecommerce: How Did It All Begin?</b:Title>
+    <b:InternetSiteTitle>Miva</b:InternetSiteTitle>
+    <b:Year>2017</b:Year>
+    <b:Month>November</b:Month>
+    <b:Day>26</b:Day>
+    <b:URL>https://www.miva.com/blog/the-history-of-ecommerce-how-did-it-all-begin/</b:URL>
+    <b:RefOrder>11</b:RefOrder>
+  </b:Source>
+  <b:Source>
+    <b:Tag>Jaz17</b:Tag>
+    <b:SourceType>InternetSite</b:SourceType>
+    <b:Guid>{631C76B7-745D-4B2C-9317-9C6BB333D7B9}</b:Guid>
+    <b:Author>
+      <b:Author>
+        <b:NameList>
+          <b:Person>
+            <b:Last>Frederick</b:Last>
+            <b:First>Jaz</b:First>
+          </b:Person>
+        </b:NameList>
+      </b:Author>
+    </b:Author>
+    <b:Title>4 Emerging Ecommerce Technology Innovations</b:Title>
+    <b:InternetSiteTitle>PFS Web</b:InternetSiteTitle>
+    <b:Year>2017</b:Year>
+    <b:Month>November</b:Month>
+    <b:Day>22</b:Day>
+    <b:URL>http://www.pfsweb.com/blog/4-emerging-ecommerce-technology-innovations/</b:URL>
+    <b:RefOrder>12</b:RefOrder>
+  </b:Source>
+  <b:Source>
+    <b:Tag>10e17</b:Tag>
+    <b:SourceType>InternetSite</b:SourceType>
+    <b:Guid>{520D7364-C4D3-421E-8F78-EA7C7A751B0C}</b:Guid>
+    <b:Author>
+      <b:Author>
+        <b:Corporate>10ecommercetrends</b:Corporate>
+      </b:Author>
+    </b:Author>
+    <b:Title>10 Ecommerce Trends 2017</b:Title>
+    <b:InternetSiteTitle>10 Ecommerce Trends </b:InternetSiteTitle>
+    <b:Year>2017</b:Year>
+    <b:Month>November</b:Month>
+    <b:Day>20</b:Day>
+    <b:URL>http://10ecommercetrends.com/</b:URL>
+    <b:RefOrder>13</b:RefOrder>
+  </b:Source>
+  <b:Source>
+    <b:Tag>ARM17</b:Tag>
+    <b:SourceType>InternetSite</b:SourceType>
+    <b:Guid>{F51BD711-9E62-4E29-9772-704D8D08041D}</b:Guid>
+    <b:Author>
+      <b:Author>
+        <b:Corporate>ARM Worldwide  </b:Corporate>
+      </b:Author>
+    </b:Author>
+    <b:Title>What are the E-Commerce Tech Trends in 2018</b:Title>
+    <b:InternetSiteTitle>ARM Worldwide</b:InternetSiteTitle>
+    <b:Year>2017</b:Year>
+    <b:Month>November</b:Month>
+    <b:Day>17</b:Day>
+    <b:URL>https://armworldwide.com/e-commerce-tech-trends/</b:URL>
+    <b:RefOrder>14</b:RefOrder>
+  </b:Source>
+  <b:Source>
+    <b:Tag>Pin17</b:Tag>
+    <b:SourceType>InternetSite</b:SourceType>
+    <b:Guid>{0F9E7B7E-C12A-49FC-AF55-12DF4E29AB8B}</b:Guid>
+    <b:Author>
+      <b:Author>
+        <b:NameList>
+          <b:Person>
+            <b:Last>Team</b:Last>
+            <b:First>PinnacleCart</b:First>
+            <b:Middle>Content</b:Middle>
+          </b:Person>
+        </b:NameList>
+      </b:Author>
+    </b:Author>
+    <b:Title>7 Key Features Online Shoppers Demand From an Online Store</b:Title>
+    <b:InternetSiteTitle>PinnacleCart</b:InternetSiteTitle>
+    <b:Year>2017</b:Year>
+    <b:Month>November</b:Month>
+    <b:Day>23</b:Day>
+    <b:URL>https://www.pinnaclecart.com/blog/7-key-features-online-shoppers-demand-from-an-online-store/</b:URL>
+    <b:RefOrder>15</b:RefOrder>
+  </b:Source>
+  <b:Source>
+    <b:Tag>Hol17</b:Tag>
+    <b:SourceType>InternetSite</b:SourceType>
+    <b:Guid>{C561D9B2-43AD-4066-84A8-DB5DEB961872}</b:Guid>
+    <b:Author>
+      <b:Author>
+        <b:NameList>
+          <b:Person>
+            <b:Last>Gary</b:Last>
+            <b:First>Holly</b:First>
+          </b:Person>
+        </b:NameList>
+      </b:Author>
+    </b:Author>
+    <b:Title>15 Must-Have Features for E-commerce Sites</b:Title>
+    <b:InternetSiteTitle>Search Engine Journal</b:InternetSiteTitle>
+    <b:Year>2017</b:Year>
+    <b:Month>November</b:Month>
+    <b:Day>22</b:Day>
+    <b:URL>https://www.searchenginejournal.com/15-must-have-features-for-e-commerce-sites/181974/</b:URL>
+    <b:RefOrder>16</b:RefOrder>
+  </b:Source>
+  <b:Source>
+    <b:Tag>Big18</b:Tag>
+    <b:SourceType>InternetSite</b:SourceType>
+    <b:Guid>{A3B020EB-2E39-461F-9BC2-CCF3CC168824}</b:Guid>
+    <b:Author>
+      <b:Author>
+        <b:NameList>
+          <b:Person>
+            <b:Last>Nige</b:Last>
+            <b:First>Big</b:First>
+          </b:Person>
+        </b:NameList>
+      </b:Author>
+    </b:Author>
+    <b:Title>Why Django?</b:Title>
+    <b:InternetSiteTitle>Django Book</b:InternetSiteTitle>
+    <b:Year>2018</b:Year>
+    <b:Month>January</b:Month>
+    <b:Day>15</b:Day>
+    <b:URL>https://djangobook.com/tutorials/why-django/</b:URL>
+    <b:RefOrder>17</b:RefOrder>
+  </b:Source>
+  <b:Source>
+    <b:Tag>Dja18</b:Tag>
+    <b:SourceType>InternetSite</b:SourceType>
+    <b:Guid>{79C64E47-E8CE-469E-8B9F-C8A9C43A3A76}</b:Guid>
+    <b:Author>
+      <b:Author>
+        <b:Corporate>Django Stars</b:Corporate>
+      </b:Author>
+    </b:Author>
+    <b:Title>Why We Use Django Framework</b:Title>
+    <b:InternetSiteTitle>Django Stars</b:InternetSiteTitle>
+    <b:Year>2018</b:Year>
+    <b:Month>January</b:Month>
+    <b:Day>15</b:Day>
+    <b:URL>https://djangostars.com/blog/why-we-use-django-framework/</b:URL>
+    <b:RefOrder>18</b:RefOrder>
+  </b:Source>
+  <b:Source>
+    <b:Tag>She18</b:Tag>
+    <b:SourceType>InternetSite</b:SourceType>
+    <b:Guid>{F9C51368-F6D5-4508-BF5D-BF01FB8A85A1}</b:Guid>
+    <b:Author>
+      <b:Author>
+        <b:NameList>
+          <b:Person>
+            <b:Last>Sheppy</b:Last>
+          </b:Person>
+        </b:NameList>
+      </b:Author>
+    </b:Author>
+    <b:Title>CSS: Cascading Style Sheets</b:Title>
+    <b:InternetSiteTitle>MDN web docs</b:InternetSiteTitle>
+    <b:Year>2018</b:Year>
+    <b:Month>January</b:Month>
+    <b:Day>17</b:Day>
+    <b:URL>https://developer.mozilla.org/en-US/docs/Web/CSS</b:URL>
+    <b:RefOrder>19</b:RefOrder>
+  </b:Source>
+  <b:Source>
+    <b:Tag>Lis18</b:Tag>
+    <b:SourceType>InternetSite</b:SourceType>
+    <b:Guid>{01032CFF-4149-4A74-8366-67249F4C1A2D}</b:Guid>
+    <b:Author>
+      <b:Author>
+        <b:NameList>
+          <b:Person>
+            <b:Last>Smith</b:Last>
+            <b:First>Lisa</b:First>
+          </b:Person>
+        </b:NameList>
+      </b:Author>
+    </b:Author>
+    <b:Title>What PostgreSQL has over other open source SQL databases: Part I</b:Title>
+    <b:InternetSiteTitle>Compose</b:InternetSiteTitle>
+    <b:Year>2018</b:Year>
+    <b:Month>January</b:Month>
+    <b:Day>25</b:Day>
+    <b:URL>https://www.compose.com/articles/what-postgresql-has-over-other-open-source-sql-databases/</b:URL>
+    <b:RefOrder>20</b:RefOrder>
+  </b:Source>
+  <b:Source>
+    <b:Tag>Raj18</b:Tag>
+    <b:SourceType>InternetSite</b:SourceType>
+    <b:Guid>{D4AE1980-91F3-4651-919E-8214E66DB1A9}</b:Guid>
+    <b:Author>
+      <b:Author>
+        <b:NameList>
+          <b:Person>
+            <b:Last>Rajkumar</b:Last>
+          </b:Person>
+        </b:NameList>
+      </b:Author>
+    </b:Author>
+    <b:Title>Software Architecture: One-Tier, Two-Tier, Three Tier, N Tier</b:Title>
+    <b:InternetSiteTitle>SoftwareTestingMaterial</b:InternetSiteTitle>
+    <b:Year>2018</b:Year>
+    <b:Month>April</b:Month>
+    <b:Day>05</b:Day>
+    <b:URL>https://www.softwaretestingmaterial.com/software-architecture/</b:URL>
+    <b:RefOrder>21</b:RefOrder>
   </b:Source>
 </b:Sources>
 </file>
 
 <file path=customXml/itemProps1.xml><?xml version="1.0" encoding="utf-8"?>
-<ds:datastoreItem xmlns:ds="http://schemas.openxmlformats.org/officeDocument/2006/customXml" ds:itemID="{46B9D7E5-A112-4153-BD8F-F3F3A5EBF1C8}">
+<ds:datastoreItem xmlns:ds="http://schemas.openxmlformats.org/officeDocument/2006/customXml" ds:itemID="{EB3A49A8-8C8B-4559-BE2D-F4D2103872A0}">
   <ds:schemaRefs>
     <ds:schemaRef ds:uri="http://schemas.openxmlformats.org/officeDocument/2006/bibliography"/>
   </ds:schemaRefs>

</xml_diff>